<commit_message>
Added and deleted files for various lists and assignments
</commit_message>
<xml_diff>
--- a/rok 3/Wprowadzenie do eksploracji danych/lista5/Błażej Domagała - WED - do lab 5.docx
+++ b/rok 3/Wprowadzenie do eksploracji danych/lista5/Błażej Domagała - WED - do lab 5.docx
@@ -4920,7 +4920,7 @@
           <w:noProof/>
         </w:rPr>
         <w:drawing>
-          <wp:inline distT="0" distB="0" distL="0" distR="0" wp14:anchorId="48A70821" wp14:editId="63AA0A0F">
+          <wp:inline distT="0" distB="0" distL="0" distR="0" wp14:anchorId="48A70821" wp14:editId="2A88AEB0">
             <wp:extent cx="5759450" cy="5759450"/>
             <wp:effectExtent l="0" t="0" r="0" b="0"/>
             <wp:docPr id="868495019" name="Obraz 1"/>
@@ -5240,19 +5240,6 @@
         <w:rPr>
           <w:rFonts w:ascii="Courier New" w:hAnsi="Courier New" w:cs="Courier New"/>
         </w:rPr>
-        <w:t># -------------- Zadanie 2a: Wczytanie i identyfikacja punktów oddalonych -------------- #</w:t>
-      </w:r>
-    </w:p>
-    <w:p>
-      <w:pPr>
-        <w:rPr>
-          <w:rFonts w:ascii="Courier New" w:hAnsi="Courier New" w:cs="Courier New"/>
-        </w:rPr>
-      </w:pPr>
-      <w:r>
-        <w:rPr>
-          <w:rFonts w:ascii="Courier New" w:hAnsi="Courier New" w:cs="Courier New"/>
-        </w:rPr>
         <w:t># Wczytanie danych</w:t>
       </w:r>
     </w:p>
@@ -5267,7 +5254,7 @@
         <w:rPr>
           <w:rFonts w:ascii="Courier New" w:hAnsi="Courier New" w:cs="Courier New"/>
         </w:rPr>
-        <w:t>wine_data</w:t>
+        <w:t>wine</w:t>
       </w:r>
       <w:proofErr w:type="spellEnd"/>
       <w:r>
@@ -5336,46 +5323,130 @@
         <w:rPr>
           <w:rFonts w:ascii="Courier New" w:hAnsi="Courier New" w:cs="Courier New"/>
         </w:rPr>
-        <w:t># Funkcja do identyfikacji i zliczania punktów oddalonych przy użyciu IQR</w:t>
-      </w:r>
-    </w:p>
-    <w:p>
-      <w:pPr>
-        <w:rPr>
-          <w:rFonts w:ascii="Courier New" w:hAnsi="Courier New" w:cs="Courier New"/>
-          <w:lang w:val="en-US"/>
-        </w:rPr>
-      </w:pPr>
-      <w:proofErr w:type="spellStart"/>
-      <w:r>
-        <w:rPr>
-          <w:rFonts w:ascii="Courier New" w:hAnsi="Courier New" w:cs="Courier New"/>
-          <w:lang w:val="en-US"/>
-        </w:rPr>
-        <w:t>identify_outliers</w:t>
-      </w:r>
-      <w:proofErr w:type="spellEnd"/>
-      <w:r>
-        <w:rPr>
-          <w:rFonts w:ascii="Courier New" w:hAnsi="Courier New" w:cs="Courier New"/>
-          <w:lang w:val="en-US"/>
-        </w:rPr>
-        <w:t xml:space="preserve"> &lt;- function(data) {</w:t>
-      </w:r>
-    </w:p>
-    <w:p>
-      <w:pPr>
-        <w:rPr>
-          <w:rFonts w:ascii="Courier New" w:hAnsi="Courier New" w:cs="Courier New"/>
-          <w:lang w:val="en-US"/>
-        </w:rPr>
-      </w:pPr>
-      <w:r>
-        <w:rPr>
-          <w:rFonts w:ascii="Courier New" w:hAnsi="Courier New" w:cs="Courier New"/>
-          <w:lang w:val="en-US"/>
-        </w:rPr>
-        <w:t xml:space="preserve">  quantiles &lt;- quantile(data, c(.25, .75), na.rm = TRUE)</w:t>
+        <w:t># a) Wyszukiwanie punktów oddalonych dla każdej zmiennej</w:t>
+      </w:r>
+    </w:p>
+    <w:p>
+      <w:pPr>
+        <w:rPr>
+          <w:rFonts w:ascii="Courier New" w:hAnsi="Courier New" w:cs="Courier New"/>
+          <w:lang w:val="en-US"/>
+        </w:rPr>
+      </w:pPr>
+      <w:r>
+        <w:rPr>
+          <w:rFonts w:ascii="Courier New" w:hAnsi="Courier New" w:cs="Courier New"/>
+          <w:lang w:val="en-US"/>
+        </w:rPr>
+        <w:t>outliers &lt;- list()</w:t>
+      </w:r>
+    </w:p>
+    <w:p>
+      <w:pPr>
+        <w:rPr>
+          <w:rFonts w:ascii="Courier New" w:hAnsi="Courier New" w:cs="Courier New"/>
+          <w:lang w:val="en-US"/>
+        </w:rPr>
+      </w:pPr>
+      <w:r>
+        <w:rPr>
+          <w:rFonts w:ascii="Courier New" w:hAnsi="Courier New" w:cs="Courier New"/>
+          <w:lang w:val="en-US"/>
+        </w:rPr>
+        <w:t>for (</w:t>
+      </w:r>
+      <w:proofErr w:type="spellStart"/>
+      <w:r>
+        <w:rPr>
+          <w:rFonts w:ascii="Courier New" w:hAnsi="Courier New" w:cs="Courier New"/>
+          <w:lang w:val="en-US"/>
+        </w:rPr>
+        <w:t>i</w:t>
+      </w:r>
+      <w:proofErr w:type="spellEnd"/>
+      <w:r>
+        <w:rPr>
+          <w:rFonts w:ascii="Courier New" w:hAnsi="Courier New" w:cs="Courier New"/>
+          <w:lang w:val="en-US"/>
+        </w:rPr>
+        <w:t xml:space="preserve"> in 1:ncol(wine)) {</w:t>
+      </w:r>
+    </w:p>
+    <w:p>
+      <w:pPr>
+        <w:rPr>
+          <w:rFonts w:ascii="Courier New" w:hAnsi="Courier New" w:cs="Courier New"/>
+          <w:lang w:val="en-US"/>
+        </w:rPr>
+      </w:pPr>
+      <w:r>
+        <w:rPr>
+          <w:rFonts w:ascii="Courier New" w:hAnsi="Courier New" w:cs="Courier New"/>
+          <w:lang w:val="en-US"/>
+        </w:rPr>
+        <w:t xml:space="preserve">  Q1 &lt;- quantile(wine[[</w:t>
+      </w:r>
+      <w:proofErr w:type="spellStart"/>
+      <w:r>
+        <w:rPr>
+          <w:rFonts w:ascii="Courier New" w:hAnsi="Courier New" w:cs="Courier New"/>
+          <w:lang w:val="en-US"/>
+        </w:rPr>
+        <w:t>i</w:t>
+      </w:r>
+      <w:proofErr w:type="spellEnd"/>
+      <w:r>
+        <w:rPr>
+          <w:rFonts w:ascii="Courier New" w:hAnsi="Courier New" w:cs="Courier New"/>
+          <w:lang w:val="en-US"/>
+        </w:rPr>
+        <w:t>]], 0.25)</w:t>
+      </w:r>
+    </w:p>
+    <w:p>
+      <w:pPr>
+        <w:rPr>
+          <w:rFonts w:ascii="Courier New" w:hAnsi="Courier New" w:cs="Courier New"/>
+          <w:lang w:val="en-US"/>
+        </w:rPr>
+      </w:pPr>
+      <w:r>
+        <w:rPr>
+          <w:rFonts w:ascii="Courier New" w:hAnsi="Courier New" w:cs="Courier New"/>
+          <w:lang w:val="en-US"/>
+        </w:rPr>
+        <w:t xml:space="preserve">  Q3 &lt;- quantile(wine[[</w:t>
+      </w:r>
+      <w:proofErr w:type="spellStart"/>
+      <w:r>
+        <w:rPr>
+          <w:rFonts w:ascii="Courier New" w:hAnsi="Courier New" w:cs="Courier New"/>
+          <w:lang w:val="en-US"/>
+        </w:rPr>
+        <w:t>i</w:t>
+      </w:r>
+      <w:proofErr w:type="spellEnd"/>
+      <w:r>
+        <w:rPr>
+          <w:rFonts w:ascii="Courier New" w:hAnsi="Courier New" w:cs="Courier New"/>
+          <w:lang w:val="en-US"/>
+        </w:rPr>
+        <w:t>]], 0.75)</w:t>
+      </w:r>
+    </w:p>
+    <w:p>
+      <w:pPr>
+        <w:rPr>
+          <w:rFonts w:ascii="Courier New" w:hAnsi="Courier New" w:cs="Courier New"/>
+          <w:lang w:val="en-US"/>
+        </w:rPr>
+      </w:pPr>
+      <w:r>
+        <w:rPr>
+          <w:rFonts w:ascii="Courier New" w:hAnsi="Courier New" w:cs="Courier New"/>
+          <w:lang w:val="en-US"/>
+        </w:rPr>
+        <w:t xml:space="preserve">  IQR &lt;- Q3 - Q1</w:t>
       </w:r>
     </w:p>
     <w:p>
@@ -5398,15 +5469,15 @@
           <w:rFonts w:ascii="Courier New" w:hAnsi="Courier New" w:cs="Courier New"/>
           <w:lang w:val="en-US"/>
         </w:rPr>
-        <w:t>iqr</w:t>
-      </w:r>
-      <w:proofErr w:type="spellEnd"/>
-      <w:r>
-        <w:rPr>
-          <w:rFonts w:ascii="Courier New" w:hAnsi="Courier New" w:cs="Courier New"/>
-          <w:lang w:val="en-US"/>
-        </w:rPr>
-        <w:t xml:space="preserve"> &lt;- IQR(data, na.rm = TRUE)</w:t>
+        <w:t>lower_bound</w:t>
+      </w:r>
+      <w:proofErr w:type="spellEnd"/>
+      <w:r>
+        <w:rPr>
+          <w:rFonts w:ascii="Courier New" w:hAnsi="Courier New" w:cs="Courier New"/>
+          <w:lang w:val="en-US"/>
+        </w:rPr>
+        <w:t xml:space="preserve"> &lt;- Q1 - 1.5 * IQR</w:t>
       </w:r>
     </w:p>
     <w:p>
@@ -5429,6 +5500,84 @@
           <w:rFonts w:ascii="Courier New" w:hAnsi="Courier New" w:cs="Courier New"/>
           <w:lang w:val="en-US"/>
         </w:rPr>
+        <w:t>upper_bound</w:t>
+      </w:r>
+      <w:proofErr w:type="spellEnd"/>
+      <w:r>
+        <w:rPr>
+          <w:rFonts w:ascii="Courier New" w:hAnsi="Courier New" w:cs="Courier New"/>
+          <w:lang w:val="en-US"/>
+        </w:rPr>
+        <w:t xml:space="preserve"> &lt;- Q3 + 1.5 * IQR</w:t>
+      </w:r>
+    </w:p>
+    <w:p>
+      <w:pPr>
+        <w:rPr>
+          <w:rFonts w:ascii="Courier New" w:hAnsi="Courier New" w:cs="Courier New"/>
+          <w:lang w:val="en-US"/>
+        </w:rPr>
+      </w:pPr>
+      <w:r>
+        <w:rPr>
+          <w:rFonts w:ascii="Courier New" w:hAnsi="Courier New" w:cs="Courier New"/>
+          <w:lang w:val="en-US"/>
+        </w:rPr>
+        <w:t xml:space="preserve">  </w:t>
+      </w:r>
+    </w:p>
+    <w:p>
+      <w:pPr>
+        <w:rPr>
+          <w:rFonts w:ascii="Courier New" w:hAnsi="Courier New" w:cs="Courier New"/>
+          <w:lang w:val="en-US"/>
+        </w:rPr>
+      </w:pPr>
+      <w:r>
+        <w:rPr>
+          <w:rFonts w:ascii="Courier New" w:hAnsi="Courier New" w:cs="Courier New"/>
+          <w:lang w:val="en-US"/>
+        </w:rPr>
+        <w:t xml:space="preserve">  outliers[[</w:t>
+      </w:r>
+      <w:proofErr w:type="spellStart"/>
+      <w:r>
+        <w:rPr>
+          <w:rFonts w:ascii="Courier New" w:hAnsi="Courier New" w:cs="Courier New"/>
+          <w:lang w:val="en-US"/>
+        </w:rPr>
+        <w:t>i</w:t>
+      </w:r>
+      <w:proofErr w:type="spellEnd"/>
+      <w:r>
+        <w:rPr>
+          <w:rFonts w:ascii="Courier New" w:hAnsi="Courier New" w:cs="Courier New"/>
+          <w:lang w:val="en-US"/>
+        </w:rPr>
+        <w:t>]] &lt;- which(wine[[</w:t>
+      </w:r>
+      <w:proofErr w:type="spellStart"/>
+      <w:r>
+        <w:rPr>
+          <w:rFonts w:ascii="Courier New" w:hAnsi="Courier New" w:cs="Courier New"/>
+          <w:lang w:val="en-US"/>
+        </w:rPr>
+        <w:t>i</w:t>
+      </w:r>
+      <w:proofErr w:type="spellEnd"/>
+      <w:r>
+        <w:rPr>
+          <w:rFonts w:ascii="Courier New" w:hAnsi="Courier New" w:cs="Courier New"/>
+          <w:lang w:val="en-US"/>
+        </w:rPr>
+        <w:t xml:space="preserve">]] &lt; </w:t>
+      </w:r>
+      <w:proofErr w:type="spellStart"/>
+      <w:r>
+        <w:rPr>
+          <w:rFonts w:ascii="Courier New" w:hAnsi="Courier New" w:cs="Courier New"/>
+          <w:lang w:val="en-US"/>
+        </w:rPr>
         <w:t>lower_bound</w:t>
       </w:r>
       <w:proofErr w:type="spellEnd"/>
@@ -5437,31 +5586,23 @@
           <w:rFonts w:ascii="Courier New" w:hAnsi="Courier New" w:cs="Courier New"/>
           <w:lang w:val="en-US"/>
         </w:rPr>
-        <w:t xml:space="preserve"> &lt;- quantiles[1] - 1.5 * </w:t>
-      </w:r>
-      <w:proofErr w:type="spellStart"/>
-      <w:r>
-        <w:rPr>
-          <w:rFonts w:ascii="Courier New" w:hAnsi="Courier New" w:cs="Courier New"/>
-          <w:lang w:val="en-US"/>
-        </w:rPr>
-        <w:t>iqr</w:t>
-      </w:r>
-      <w:proofErr w:type="spellEnd"/>
-    </w:p>
-    <w:p>
-      <w:pPr>
-        <w:rPr>
-          <w:rFonts w:ascii="Courier New" w:hAnsi="Courier New" w:cs="Courier New"/>
-          <w:lang w:val="en-US"/>
-        </w:rPr>
-      </w:pPr>
-      <w:r>
-        <w:rPr>
-          <w:rFonts w:ascii="Courier New" w:hAnsi="Courier New" w:cs="Courier New"/>
-          <w:lang w:val="en-US"/>
-        </w:rPr>
-        <w:t xml:space="preserve">  </w:t>
+        <w:t xml:space="preserve"> | wine[[</w:t>
+      </w:r>
+      <w:proofErr w:type="spellStart"/>
+      <w:r>
+        <w:rPr>
+          <w:rFonts w:ascii="Courier New" w:hAnsi="Courier New" w:cs="Courier New"/>
+          <w:lang w:val="en-US"/>
+        </w:rPr>
+        <w:t>i</w:t>
+      </w:r>
+      <w:proofErr w:type="spellEnd"/>
+      <w:r>
+        <w:rPr>
+          <w:rFonts w:ascii="Courier New" w:hAnsi="Courier New" w:cs="Courier New"/>
+          <w:lang w:val="en-US"/>
+        </w:rPr>
+        <w:t xml:space="preserve">]] &gt; </w:t>
       </w:r>
       <w:proofErr w:type="spellStart"/>
       <w:r>
@@ -5477,158 +5618,54 @@
           <w:rFonts w:ascii="Courier New" w:hAnsi="Courier New" w:cs="Courier New"/>
           <w:lang w:val="en-US"/>
         </w:rPr>
-        <w:t xml:space="preserve"> &lt;- quantiles[2] + 1.5 * </w:t>
-      </w:r>
-      <w:proofErr w:type="spellStart"/>
-      <w:r>
-        <w:rPr>
-          <w:rFonts w:ascii="Courier New" w:hAnsi="Courier New" w:cs="Courier New"/>
-          <w:lang w:val="en-US"/>
-        </w:rPr>
-        <w:t>iqr</w:t>
-      </w:r>
-      <w:proofErr w:type="spellEnd"/>
-    </w:p>
-    <w:p>
-      <w:pPr>
-        <w:rPr>
-          <w:rFonts w:ascii="Courier New" w:hAnsi="Courier New" w:cs="Courier New"/>
-          <w:lang w:val="en-US"/>
-        </w:rPr>
-      </w:pPr>
-      <w:r>
-        <w:rPr>
-          <w:rFonts w:ascii="Courier New" w:hAnsi="Courier New" w:cs="Courier New"/>
-          <w:lang w:val="en-US"/>
-        </w:rPr>
-        <w:t xml:space="preserve">  outliers &lt;- data[data &lt; </w:t>
-      </w:r>
-      <w:proofErr w:type="spellStart"/>
-      <w:r>
-        <w:rPr>
-          <w:rFonts w:ascii="Courier New" w:hAnsi="Courier New" w:cs="Courier New"/>
-          <w:lang w:val="en-US"/>
-        </w:rPr>
-        <w:t>lower_bound</w:t>
-      </w:r>
-      <w:proofErr w:type="spellEnd"/>
-      <w:r>
-        <w:rPr>
-          <w:rFonts w:ascii="Courier New" w:hAnsi="Courier New" w:cs="Courier New"/>
-          <w:lang w:val="en-US"/>
-        </w:rPr>
-        <w:t xml:space="preserve"> | data &gt; </w:t>
-      </w:r>
-      <w:proofErr w:type="spellStart"/>
-      <w:r>
-        <w:rPr>
-          <w:rFonts w:ascii="Courier New" w:hAnsi="Courier New" w:cs="Courier New"/>
-          <w:lang w:val="en-US"/>
-        </w:rPr>
-        <w:t>upper_bound</w:t>
-      </w:r>
-      <w:proofErr w:type="spellEnd"/>
-      <w:r>
-        <w:rPr>
-          <w:rFonts w:ascii="Courier New" w:hAnsi="Courier New" w:cs="Courier New"/>
-          <w:lang w:val="en-US"/>
-        </w:rPr>
-        <w:t>]</w:t>
-      </w:r>
-    </w:p>
-    <w:p>
-      <w:pPr>
-        <w:rPr>
-          <w:rFonts w:ascii="Courier New" w:hAnsi="Courier New" w:cs="Courier New"/>
-          <w:lang w:val="en-US"/>
-        </w:rPr>
-      </w:pPr>
-      <w:r>
-        <w:rPr>
-          <w:rFonts w:ascii="Courier New" w:hAnsi="Courier New" w:cs="Courier New"/>
-          <w:lang w:val="en-US"/>
-        </w:rPr>
-        <w:t xml:space="preserve">  return(list("</w:t>
-      </w:r>
-      <w:proofErr w:type="spellStart"/>
-      <w:r>
-        <w:rPr>
-          <w:rFonts w:ascii="Courier New" w:hAnsi="Courier New" w:cs="Courier New"/>
-          <w:lang w:val="en-US"/>
-        </w:rPr>
-        <w:t>dolna_granica</w:t>
-      </w:r>
-      <w:proofErr w:type="spellEnd"/>
-      <w:r>
-        <w:rPr>
-          <w:rFonts w:ascii="Courier New" w:hAnsi="Courier New" w:cs="Courier New"/>
-          <w:lang w:val="en-US"/>
-        </w:rPr>
-        <w:t xml:space="preserve">" = </w:t>
-      </w:r>
-      <w:proofErr w:type="spellStart"/>
-      <w:r>
-        <w:rPr>
-          <w:rFonts w:ascii="Courier New" w:hAnsi="Courier New" w:cs="Courier New"/>
-          <w:lang w:val="en-US"/>
-        </w:rPr>
-        <w:t>lower_bound</w:t>
-      </w:r>
-      <w:proofErr w:type="spellEnd"/>
-      <w:r>
-        <w:rPr>
-          <w:rFonts w:ascii="Courier New" w:hAnsi="Courier New" w:cs="Courier New"/>
-          <w:lang w:val="en-US"/>
-        </w:rPr>
-        <w:t>, "</w:t>
-      </w:r>
-      <w:proofErr w:type="spellStart"/>
-      <w:r>
-        <w:rPr>
-          <w:rFonts w:ascii="Courier New" w:hAnsi="Courier New" w:cs="Courier New"/>
-          <w:lang w:val="en-US"/>
-        </w:rPr>
-        <w:t>gorna_granica</w:t>
-      </w:r>
-      <w:proofErr w:type="spellEnd"/>
-      <w:r>
-        <w:rPr>
-          <w:rFonts w:ascii="Courier New" w:hAnsi="Courier New" w:cs="Courier New"/>
-          <w:lang w:val="en-US"/>
-        </w:rPr>
-        <w:t xml:space="preserve">" = </w:t>
-      </w:r>
-      <w:proofErr w:type="spellStart"/>
-      <w:r>
-        <w:rPr>
-          <w:rFonts w:ascii="Courier New" w:hAnsi="Courier New" w:cs="Courier New"/>
-          <w:lang w:val="en-US"/>
-        </w:rPr>
-        <w:t>upper_bound</w:t>
-      </w:r>
-      <w:proofErr w:type="spellEnd"/>
-      <w:r>
-        <w:rPr>
-          <w:rFonts w:ascii="Courier New" w:hAnsi="Courier New" w:cs="Courier New"/>
-          <w:lang w:val="en-US"/>
-        </w:rPr>
-        <w:t>, "</w:t>
-      </w:r>
-      <w:proofErr w:type="spellStart"/>
-      <w:r>
-        <w:rPr>
-          <w:rFonts w:ascii="Courier New" w:hAnsi="Courier New" w:cs="Courier New"/>
-          <w:lang w:val="en-US"/>
-        </w:rPr>
-        <w:t>punkty_oddalone</w:t>
-      </w:r>
-      <w:proofErr w:type="spellEnd"/>
-      <w:r>
-        <w:rPr>
-          <w:rFonts w:ascii="Courier New" w:hAnsi="Courier New" w:cs="Courier New"/>
-          <w:lang w:val="en-US"/>
-        </w:rPr>
-        <w:t>" = outliers))</w:t>
+        <w:t>)</w:t>
+      </w:r>
+    </w:p>
+    <w:p>
+      <w:pPr>
+        <w:rPr>
+          <w:rFonts w:ascii="Courier New" w:hAnsi="Courier New" w:cs="Courier New"/>
+          <w:lang w:val="en-US"/>
+        </w:rPr>
+      </w:pPr>
+      <w:r>
+        <w:rPr>
+          <w:rFonts w:ascii="Courier New" w:hAnsi="Courier New" w:cs="Courier New"/>
+          <w:lang w:val="en-US"/>
+        </w:rPr>
+        <w:t xml:space="preserve">  cat("Variable", </w:t>
+      </w:r>
+      <w:proofErr w:type="spellStart"/>
+      <w:r>
+        <w:rPr>
+          <w:rFonts w:ascii="Courier New" w:hAnsi="Courier New" w:cs="Courier New"/>
+          <w:lang w:val="en-US"/>
+        </w:rPr>
+        <w:t>i</w:t>
+      </w:r>
+      <w:proofErr w:type="spellEnd"/>
+      <w:r>
+        <w:rPr>
+          <w:rFonts w:ascii="Courier New" w:hAnsi="Courier New" w:cs="Courier New"/>
+          <w:lang w:val="en-US"/>
+        </w:rPr>
+        <w:t>, ": Number of outliers =", length(outliers[[</w:t>
+      </w:r>
+      <w:proofErr w:type="spellStart"/>
+      <w:r>
+        <w:rPr>
+          <w:rFonts w:ascii="Courier New" w:hAnsi="Courier New" w:cs="Courier New"/>
+          <w:lang w:val="en-US"/>
+        </w:rPr>
+        <w:t>i</w:t>
+      </w:r>
+      <w:proofErr w:type="spellEnd"/>
+      <w:r>
+        <w:rPr>
+          <w:rFonts w:ascii="Courier New" w:hAnsi="Courier New" w:cs="Courier New"/>
+          <w:lang w:val="en-US"/>
+        </w:rPr>
+        <w:t>]]), "\n")</w:t>
       </w:r>
     </w:p>
     <w:p>
@@ -5660,888 +5697,13 @@
       <w:r>
         <w:rPr>
           <w:rFonts w:ascii="Courier New" w:hAnsi="Courier New" w:cs="Courier New"/>
-        </w:rPr>
-        <w:t># Część a: Wykrywanie punktów oddalonych dla każdej zmiennej</w:t>
-      </w:r>
-    </w:p>
-    <w:p>
-      <w:pPr>
-        <w:rPr>
-          <w:rFonts w:ascii="Courier New" w:hAnsi="Courier New" w:cs="Courier New"/>
-          <w:lang w:val="en-US"/>
-        </w:rPr>
-      </w:pPr>
-      <w:proofErr w:type="spellStart"/>
-      <w:r>
-        <w:rPr>
-          <w:rFonts w:ascii="Courier New" w:hAnsi="Courier New" w:cs="Courier New"/>
-          <w:lang w:val="en-US"/>
-        </w:rPr>
-        <w:t>outliers_info</w:t>
-      </w:r>
-      <w:proofErr w:type="spellEnd"/>
-      <w:r>
-        <w:rPr>
-          <w:rFonts w:ascii="Courier New" w:hAnsi="Courier New" w:cs="Courier New"/>
-          <w:lang w:val="en-US"/>
-        </w:rPr>
-        <w:t xml:space="preserve"> &lt;- </w:t>
-      </w:r>
-      <w:proofErr w:type="spellStart"/>
-      <w:r>
-        <w:rPr>
-          <w:rFonts w:ascii="Courier New" w:hAnsi="Courier New" w:cs="Courier New"/>
-          <w:lang w:val="en-US"/>
-        </w:rPr>
-        <w:t>lapply</w:t>
-      </w:r>
-      <w:proofErr w:type="spellEnd"/>
-      <w:r>
-        <w:rPr>
-          <w:rFonts w:ascii="Courier New" w:hAnsi="Courier New" w:cs="Courier New"/>
-          <w:lang w:val="en-US"/>
-        </w:rPr>
-        <w:t>(</w:t>
-      </w:r>
-      <w:proofErr w:type="spellStart"/>
-      <w:r>
-        <w:rPr>
-          <w:rFonts w:ascii="Courier New" w:hAnsi="Courier New" w:cs="Courier New"/>
-          <w:lang w:val="en-US"/>
-        </w:rPr>
-        <w:t>wine_data</w:t>
-      </w:r>
-      <w:proofErr w:type="spellEnd"/>
-      <w:r>
-        <w:rPr>
-          <w:rFonts w:ascii="Courier New" w:hAnsi="Courier New" w:cs="Courier New"/>
-          <w:lang w:val="en-US"/>
-        </w:rPr>
-        <w:t xml:space="preserve">, </w:t>
-      </w:r>
-      <w:proofErr w:type="spellStart"/>
-      <w:r>
-        <w:rPr>
-          <w:rFonts w:ascii="Courier New" w:hAnsi="Courier New" w:cs="Courier New"/>
-          <w:lang w:val="en-US"/>
-        </w:rPr>
-        <w:t>identify_outliers</w:t>
-      </w:r>
-      <w:proofErr w:type="spellEnd"/>
-      <w:r>
-        <w:rPr>
-          <w:rFonts w:ascii="Courier New" w:hAnsi="Courier New" w:cs="Courier New"/>
-          <w:lang w:val="en-US"/>
-        </w:rPr>
-        <w:t>)</w:t>
-      </w:r>
-    </w:p>
-    <w:p>
-      <w:pPr>
-        <w:rPr>
-          <w:rFonts w:ascii="Courier New" w:hAnsi="Courier New" w:cs="Courier New"/>
-          <w:lang w:val="en-US"/>
-        </w:rPr>
-      </w:pPr>
-    </w:p>
-    <w:p>
-      <w:pPr>
-        <w:rPr>
-          <w:rFonts w:ascii="Courier New" w:hAnsi="Courier New" w:cs="Courier New"/>
-        </w:rPr>
-      </w:pPr>
-      <w:r>
-        <w:rPr>
-          <w:rFonts w:ascii="Courier New" w:hAnsi="Courier New" w:cs="Courier New"/>
-        </w:rPr>
-        <w:t># Dodanie sztucznego punktu oddalonego, jeśli nie istnieje</w:t>
-      </w:r>
-    </w:p>
-    <w:p>
-      <w:pPr>
-        <w:rPr>
-          <w:rFonts w:ascii="Courier New" w:hAnsi="Courier New" w:cs="Courier New"/>
-          <w:lang w:val="en-US"/>
-        </w:rPr>
-      </w:pPr>
-      <w:r>
-        <w:rPr>
-          <w:rFonts w:ascii="Courier New" w:hAnsi="Courier New" w:cs="Courier New"/>
-          <w:lang w:val="en-US"/>
-        </w:rPr>
-        <w:t>for (</w:t>
-      </w:r>
-      <w:proofErr w:type="spellStart"/>
-      <w:r>
-        <w:rPr>
-          <w:rFonts w:ascii="Courier New" w:hAnsi="Courier New" w:cs="Courier New"/>
-          <w:lang w:val="en-US"/>
-        </w:rPr>
-        <w:t>i</w:t>
-      </w:r>
-      <w:proofErr w:type="spellEnd"/>
-      <w:r>
-        <w:rPr>
-          <w:rFonts w:ascii="Courier New" w:hAnsi="Courier New" w:cs="Courier New"/>
-          <w:lang w:val="en-US"/>
-        </w:rPr>
-        <w:t xml:space="preserve"> in 1:length(</w:t>
-      </w:r>
-      <w:proofErr w:type="spellStart"/>
-      <w:r>
-        <w:rPr>
-          <w:rFonts w:ascii="Courier New" w:hAnsi="Courier New" w:cs="Courier New"/>
-          <w:lang w:val="en-US"/>
-        </w:rPr>
-        <w:t>outliers_info</w:t>
-      </w:r>
-      <w:proofErr w:type="spellEnd"/>
-      <w:r>
-        <w:rPr>
-          <w:rFonts w:ascii="Courier New" w:hAnsi="Courier New" w:cs="Courier New"/>
-          <w:lang w:val="en-US"/>
-        </w:rPr>
-        <w:t>)) {</w:t>
-      </w:r>
-    </w:p>
-    <w:p>
-      <w:pPr>
-        <w:rPr>
-          <w:rFonts w:ascii="Courier New" w:hAnsi="Courier New" w:cs="Courier New"/>
-          <w:lang w:val="en-US"/>
-        </w:rPr>
-      </w:pPr>
-      <w:r>
-        <w:rPr>
-          <w:rFonts w:ascii="Courier New" w:hAnsi="Courier New" w:cs="Courier New"/>
-          <w:lang w:val="en-US"/>
-        </w:rPr>
-        <w:lastRenderedPageBreak/>
-        <w:t xml:space="preserve">  if (length(</w:t>
-      </w:r>
-      <w:proofErr w:type="spellStart"/>
-      <w:r>
-        <w:rPr>
-          <w:rFonts w:ascii="Courier New" w:hAnsi="Courier New" w:cs="Courier New"/>
-          <w:lang w:val="en-US"/>
-        </w:rPr>
-        <w:t>outliers_info</w:t>
-      </w:r>
-      <w:proofErr w:type="spellEnd"/>
-      <w:r>
-        <w:rPr>
-          <w:rFonts w:ascii="Courier New" w:hAnsi="Courier New" w:cs="Courier New"/>
-          <w:lang w:val="en-US"/>
-        </w:rPr>
-        <w:t>[[</w:t>
-      </w:r>
-      <w:proofErr w:type="spellStart"/>
-      <w:r>
-        <w:rPr>
-          <w:rFonts w:ascii="Courier New" w:hAnsi="Courier New" w:cs="Courier New"/>
-          <w:lang w:val="en-US"/>
-        </w:rPr>
-        <w:t>i</w:t>
-      </w:r>
-      <w:proofErr w:type="spellEnd"/>
-      <w:r>
-        <w:rPr>
-          <w:rFonts w:ascii="Courier New" w:hAnsi="Courier New" w:cs="Courier New"/>
-          <w:lang w:val="en-US"/>
-        </w:rPr>
-        <w:t>]]$</w:t>
-      </w:r>
-      <w:proofErr w:type="spellStart"/>
-      <w:r>
-        <w:rPr>
-          <w:rFonts w:ascii="Courier New" w:hAnsi="Courier New" w:cs="Courier New"/>
-          <w:lang w:val="en-US"/>
-        </w:rPr>
-        <w:t>punkty_oddalone</w:t>
-      </w:r>
-      <w:proofErr w:type="spellEnd"/>
-      <w:r>
-        <w:rPr>
-          <w:rFonts w:ascii="Courier New" w:hAnsi="Courier New" w:cs="Courier New"/>
-          <w:lang w:val="en-US"/>
-        </w:rPr>
-        <w:t>) == 0) {</w:t>
-      </w:r>
-    </w:p>
-    <w:p>
-      <w:pPr>
-        <w:rPr>
-          <w:rFonts w:ascii="Courier New" w:hAnsi="Courier New" w:cs="Courier New"/>
-        </w:rPr>
-      </w:pPr>
-      <w:r>
-        <w:rPr>
-          <w:rFonts w:ascii="Courier New" w:hAnsi="Courier New" w:cs="Courier New"/>
-          <w:lang w:val="en-US"/>
-        </w:rPr>
-        <w:t xml:space="preserve">    </w:t>
-      </w:r>
-      <w:proofErr w:type="spellStart"/>
-      <w:r>
-        <w:rPr>
-          <w:rFonts w:ascii="Courier New" w:hAnsi="Courier New" w:cs="Courier New"/>
-        </w:rPr>
-        <w:t>wine_data</w:t>
-      </w:r>
-      <w:proofErr w:type="spellEnd"/>
-      <w:r>
-        <w:rPr>
-          <w:rFonts w:ascii="Courier New" w:hAnsi="Courier New" w:cs="Courier New"/>
-        </w:rPr>
-        <w:t xml:space="preserve">[i][1] &lt;- </w:t>
-      </w:r>
-      <w:proofErr w:type="spellStart"/>
-      <w:r>
-        <w:rPr>
-          <w:rFonts w:ascii="Courier New" w:hAnsi="Courier New" w:cs="Courier New"/>
-        </w:rPr>
-        <w:t>outliers_info</w:t>
-      </w:r>
-      <w:proofErr w:type="spellEnd"/>
-      <w:r>
-        <w:rPr>
-          <w:rFonts w:ascii="Courier New" w:hAnsi="Courier New" w:cs="Courier New"/>
-        </w:rPr>
-        <w:t>[[i]]$</w:t>
-      </w:r>
-      <w:proofErr w:type="spellStart"/>
-      <w:r>
-        <w:rPr>
-          <w:rFonts w:ascii="Courier New" w:hAnsi="Courier New" w:cs="Courier New"/>
-        </w:rPr>
-        <w:t>gorna_granica</w:t>
-      </w:r>
-      <w:proofErr w:type="spellEnd"/>
-      <w:r>
-        <w:rPr>
-          <w:rFonts w:ascii="Courier New" w:hAnsi="Courier New" w:cs="Courier New"/>
-        </w:rPr>
-        <w:t xml:space="preserve"> + 1 # Dodanie punktu oddalonego</w:t>
-      </w:r>
-    </w:p>
-    <w:p>
-      <w:pPr>
-        <w:rPr>
-          <w:rFonts w:ascii="Courier New" w:hAnsi="Courier New" w:cs="Courier New"/>
-        </w:rPr>
-      </w:pPr>
-      <w:r>
-        <w:rPr>
-          <w:rFonts w:ascii="Courier New" w:hAnsi="Courier New" w:cs="Courier New"/>
-        </w:rPr>
-        <w:t xml:space="preserve">  }</w:t>
-      </w:r>
-    </w:p>
-    <w:p>
-      <w:pPr>
-        <w:rPr>
-          <w:rFonts w:ascii="Courier New" w:hAnsi="Courier New" w:cs="Courier New"/>
-        </w:rPr>
-      </w:pPr>
-      <w:r>
-        <w:rPr>
-          <w:rFonts w:ascii="Courier New" w:hAnsi="Courier New" w:cs="Courier New"/>
-        </w:rPr>
-        <w:t>}</w:t>
-      </w:r>
-    </w:p>
-    <w:p>
-      <w:pPr>
-        <w:rPr>
-          <w:rFonts w:ascii="Courier New" w:hAnsi="Courier New" w:cs="Courier New"/>
-        </w:rPr>
-      </w:pPr>
-    </w:p>
-    <w:p>
-      <w:pPr>
-        <w:rPr>
-          <w:rFonts w:ascii="Courier New" w:hAnsi="Courier New" w:cs="Courier New"/>
-        </w:rPr>
-      </w:pPr>
-      <w:r>
-        <w:rPr>
-          <w:rFonts w:ascii="Courier New" w:hAnsi="Courier New" w:cs="Courier New"/>
-        </w:rPr>
-        <w:t># Część b: Wizualizacja punktów oddalonych dla maksymalnie 4 zmiennych</w:t>
-      </w:r>
-    </w:p>
-    <w:p>
-      <w:pPr>
-        <w:rPr>
-          <w:rFonts w:ascii="Courier New" w:hAnsi="Courier New" w:cs="Courier New"/>
-        </w:rPr>
-      </w:pPr>
-      <w:r>
-        <w:rPr>
-          <w:rFonts w:ascii="Courier New" w:hAnsi="Courier New" w:cs="Courier New"/>
-        </w:rPr>
-        <w:t># Wybór pierwszych 4 zmiennych do wizualizacji</w:t>
-      </w:r>
-    </w:p>
-    <w:p>
-      <w:pPr>
-        <w:rPr>
-          <w:rFonts w:ascii="Courier New" w:hAnsi="Courier New" w:cs="Courier New"/>
-        </w:rPr>
-      </w:pPr>
-      <w:proofErr w:type="spellStart"/>
-      <w:r>
-        <w:rPr>
-          <w:rFonts w:ascii="Courier New" w:hAnsi="Courier New" w:cs="Courier New"/>
-        </w:rPr>
-        <w:t>selected_vars</w:t>
-      </w:r>
-      <w:proofErr w:type="spellEnd"/>
-      <w:r>
-        <w:rPr>
-          <w:rFonts w:ascii="Courier New" w:hAnsi="Courier New" w:cs="Courier New"/>
-        </w:rPr>
-        <w:t xml:space="preserve"> &lt;- </w:t>
-      </w:r>
-      <w:proofErr w:type="spellStart"/>
-      <w:r>
-        <w:rPr>
-          <w:rFonts w:ascii="Courier New" w:hAnsi="Courier New" w:cs="Courier New"/>
-        </w:rPr>
-        <w:t>head</w:t>
-      </w:r>
-      <w:proofErr w:type="spellEnd"/>
-      <w:r>
-        <w:rPr>
-          <w:rFonts w:ascii="Courier New" w:hAnsi="Courier New" w:cs="Courier New"/>
-        </w:rPr>
-        <w:t>(</w:t>
-      </w:r>
-      <w:proofErr w:type="spellStart"/>
-      <w:r>
-        <w:rPr>
-          <w:rFonts w:ascii="Courier New" w:hAnsi="Courier New" w:cs="Courier New"/>
-        </w:rPr>
-        <w:t>names</w:t>
-      </w:r>
-      <w:proofErr w:type="spellEnd"/>
-      <w:r>
-        <w:rPr>
-          <w:rFonts w:ascii="Courier New" w:hAnsi="Courier New" w:cs="Courier New"/>
-        </w:rPr>
-        <w:t>(</w:t>
-      </w:r>
-      <w:proofErr w:type="spellStart"/>
-      <w:r>
-        <w:rPr>
-          <w:rFonts w:ascii="Courier New" w:hAnsi="Courier New" w:cs="Courier New"/>
-        </w:rPr>
-        <w:t>wine_data</w:t>
-      </w:r>
-      <w:proofErr w:type="spellEnd"/>
-      <w:r>
-        <w:rPr>
-          <w:rFonts w:ascii="Courier New" w:hAnsi="Courier New" w:cs="Courier New"/>
-        </w:rPr>
-        <w:t>), 4)</w:t>
-      </w:r>
-    </w:p>
-    <w:p>
-      <w:pPr>
-        <w:rPr>
-          <w:rFonts w:ascii="Courier New" w:hAnsi="Courier New" w:cs="Courier New"/>
-          <w:lang w:val="en-US"/>
-        </w:rPr>
-      </w:pPr>
-      <w:r>
-        <w:rPr>
-          <w:rFonts w:ascii="Courier New" w:hAnsi="Courier New" w:cs="Courier New"/>
-          <w:lang w:val="en-US"/>
-        </w:rPr>
-        <w:t>plots &lt;- list()</w:t>
-      </w:r>
-    </w:p>
-    <w:p>
-      <w:pPr>
-        <w:rPr>
-          <w:rFonts w:ascii="Courier New" w:hAnsi="Courier New" w:cs="Courier New"/>
-          <w:lang w:val="en-US"/>
-        </w:rPr>
-      </w:pPr>
-      <w:r>
-        <w:rPr>
-          <w:rFonts w:ascii="Courier New" w:hAnsi="Courier New" w:cs="Courier New"/>
-          <w:lang w:val="en-US"/>
-        </w:rPr>
-        <w:t xml:space="preserve">for (var in </w:t>
-      </w:r>
-      <w:proofErr w:type="spellStart"/>
-      <w:r>
-        <w:rPr>
-          <w:rFonts w:ascii="Courier New" w:hAnsi="Courier New" w:cs="Courier New"/>
-          <w:lang w:val="en-US"/>
-        </w:rPr>
-        <w:t>selected_vars</w:t>
-      </w:r>
-      <w:proofErr w:type="spellEnd"/>
-      <w:r>
-        <w:rPr>
-          <w:rFonts w:ascii="Courier New" w:hAnsi="Courier New" w:cs="Courier New"/>
-          <w:lang w:val="en-US"/>
-        </w:rPr>
-        <w:t>) {</w:t>
-      </w:r>
-    </w:p>
-    <w:p>
-      <w:pPr>
-        <w:rPr>
-          <w:rFonts w:ascii="Courier New" w:hAnsi="Courier New" w:cs="Courier New"/>
-          <w:lang w:val="en-US"/>
-        </w:rPr>
-      </w:pPr>
-      <w:r>
-        <w:rPr>
-          <w:rFonts w:ascii="Courier New" w:hAnsi="Courier New" w:cs="Courier New"/>
-          <w:lang w:val="en-US"/>
-        </w:rPr>
-        <w:t xml:space="preserve">  plot &lt;- </w:t>
-      </w:r>
-      <w:proofErr w:type="spellStart"/>
-      <w:r>
-        <w:rPr>
-          <w:rFonts w:ascii="Courier New" w:hAnsi="Courier New" w:cs="Courier New"/>
-          <w:lang w:val="en-US"/>
-        </w:rPr>
-        <w:t>ggplot</w:t>
-      </w:r>
-      <w:proofErr w:type="spellEnd"/>
-      <w:r>
-        <w:rPr>
-          <w:rFonts w:ascii="Courier New" w:hAnsi="Courier New" w:cs="Courier New"/>
-          <w:lang w:val="en-US"/>
-        </w:rPr>
-        <w:t>(</w:t>
-      </w:r>
-      <w:proofErr w:type="spellStart"/>
-      <w:r>
-        <w:rPr>
-          <w:rFonts w:ascii="Courier New" w:hAnsi="Courier New" w:cs="Courier New"/>
-          <w:lang w:val="en-US"/>
-        </w:rPr>
-        <w:t>wine_data</w:t>
-      </w:r>
-      <w:proofErr w:type="spellEnd"/>
-      <w:r>
-        <w:rPr>
-          <w:rFonts w:ascii="Courier New" w:hAnsi="Courier New" w:cs="Courier New"/>
-          <w:lang w:val="en-US"/>
-        </w:rPr>
-        <w:t xml:space="preserve">, </w:t>
-      </w:r>
-      <w:proofErr w:type="spellStart"/>
-      <w:r>
-        <w:rPr>
-          <w:rFonts w:ascii="Courier New" w:hAnsi="Courier New" w:cs="Courier New"/>
-          <w:lang w:val="en-US"/>
-        </w:rPr>
-        <w:t>aes_string</w:t>
-      </w:r>
-      <w:proofErr w:type="spellEnd"/>
-      <w:r>
-        <w:rPr>
-          <w:rFonts w:ascii="Courier New" w:hAnsi="Courier New" w:cs="Courier New"/>
-          <w:lang w:val="en-US"/>
-        </w:rPr>
-        <w:t xml:space="preserve">(x=var)) + </w:t>
-      </w:r>
-    </w:p>
-    <w:p>
-      <w:pPr>
-        <w:rPr>
-          <w:rFonts w:ascii="Courier New" w:hAnsi="Courier New" w:cs="Courier New"/>
-          <w:lang w:val="en-US"/>
-        </w:rPr>
-      </w:pPr>
-      <w:r>
-        <w:rPr>
-          <w:rFonts w:ascii="Courier New" w:hAnsi="Courier New" w:cs="Courier New"/>
-          <w:lang w:val="en-US"/>
-        </w:rPr>
-        <w:t xml:space="preserve">    </w:t>
-      </w:r>
-      <w:proofErr w:type="spellStart"/>
-      <w:r>
-        <w:rPr>
-          <w:rFonts w:ascii="Courier New" w:hAnsi="Courier New" w:cs="Courier New"/>
-          <w:lang w:val="en-US"/>
-        </w:rPr>
-        <w:t>geom_histogram</w:t>
-      </w:r>
-      <w:proofErr w:type="spellEnd"/>
-      <w:r>
-        <w:rPr>
-          <w:rFonts w:ascii="Courier New" w:hAnsi="Courier New" w:cs="Courier New"/>
-          <w:lang w:val="en-US"/>
-        </w:rPr>
-        <w:t>(</w:t>
-      </w:r>
-      <w:proofErr w:type="spellStart"/>
-      <w:r>
-        <w:rPr>
-          <w:rFonts w:ascii="Courier New" w:hAnsi="Courier New" w:cs="Courier New"/>
-          <w:lang w:val="en-US"/>
-        </w:rPr>
-        <w:t>binwidth</w:t>
-      </w:r>
-      <w:proofErr w:type="spellEnd"/>
-      <w:r>
-        <w:rPr>
-          <w:rFonts w:ascii="Courier New" w:hAnsi="Courier New" w:cs="Courier New"/>
-          <w:lang w:val="en-US"/>
-        </w:rPr>
-        <w:t xml:space="preserve"> = 1, fill="</w:t>
-      </w:r>
-      <w:proofErr w:type="spellStart"/>
-      <w:r>
-        <w:rPr>
-          <w:rFonts w:ascii="Courier New" w:hAnsi="Courier New" w:cs="Courier New"/>
-          <w:lang w:val="en-US"/>
-        </w:rPr>
-        <w:t>skyblue</w:t>
-      </w:r>
-      <w:proofErr w:type="spellEnd"/>
-      <w:r>
-        <w:rPr>
-          <w:rFonts w:ascii="Courier New" w:hAnsi="Courier New" w:cs="Courier New"/>
-          <w:lang w:val="en-US"/>
-        </w:rPr>
-        <w:t>", color="black") +</w:t>
-      </w:r>
-    </w:p>
-    <w:p>
-      <w:pPr>
-        <w:rPr>
-          <w:rFonts w:ascii="Courier New" w:hAnsi="Courier New" w:cs="Courier New"/>
-          <w:lang w:val="en-US"/>
-        </w:rPr>
-      </w:pPr>
-      <w:r>
-        <w:rPr>
-          <w:rFonts w:ascii="Courier New" w:hAnsi="Courier New" w:cs="Courier New"/>
-          <w:lang w:val="en-US"/>
-        </w:rPr>
-        <w:t xml:space="preserve">    </w:t>
-      </w:r>
-      <w:proofErr w:type="spellStart"/>
-      <w:r>
-        <w:rPr>
-          <w:rFonts w:ascii="Courier New" w:hAnsi="Courier New" w:cs="Courier New"/>
-          <w:lang w:val="en-US"/>
-        </w:rPr>
-        <w:t>geom_vline</w:t>
-      </w:r>
-      <w:proofErr w:type="spellEnd"/>
-      <w:r>
-        <w:rPr>
-          <w:rFonts w:ascii="Courier New" w:hAnsi="Courier New" w:cs="Courier New"/>
-          <w:lang w:val="en-US"/>
-        </w:rPr>
-        <w:t>(</w:t>
-      </w:r>
-      <w:proofErr w:type="spellStart"/>
-      <w:r>
-        <w:rPr>
-          <w:rFonts w:ascii="Courier New" w:hAnsi="Courier New" w:cs="Courier New"/>
-          <w:lang w:val="en-US"/>
-        </w:rPr>
-        <w:t>xintercept</w:t>
-      </w:r>
-      <w:proofErr w:type="spellEnd"/>
-      <w:r>
-        <w:rPr>
-          <w:rFonts w:ascii="Courier New" w:hAnsi="Courier New" w:cs="Courier New"/>
-          <w:lang w:val="en-US"/>
-        </w:rPr>
-        <w:t xml:space="preserve"> = </w:t>
-      </w:r>
-      <w:proofErr w:type="spellStart"/>
-      <w:r>
-        <w:rPr>
-          <w:rFonts w:ascii="Courier New" w:hAnsi="Courier New" w:cs="Courier New"/>
-          <w:lang w:val="en-US"/>
-        </w:rPr>
-        <w:t>outliers_info</w:t>
-      </w:r>
-      <w:proofErr w:type="spellEnd"/>
-      <w:r>
-        <w:rPr>
-          <w:rFonts w:ascii="Courier New" w:hAnsi="Courier New" w:cs="Courier New"/>
-          <w:lang w:val="en-US"/>
-        </w:rPr>
-        <w:t>[[var]]$</w:t>
-      </w:r>
-      <w:proofErr w:type="spellStart"/>
-      <w:r>
-        <w:rPr>
-          <w:rFonts w:ascii="Courier New" w:hAnsi="Courier New" w:cs="Courier New"/>
-          <w:lang w:val="en-US"/>
-        </w:rPr>
-        <w:t>dolna_granica</w:t>
-      </w:r>
-      <w:proofErr w:type="spellEnd"/>
-      <w:r>
-        <w:rPr>
-          <w:rFonts w:ascii="Courier New" w:hAnsi="Courier New" w:cs="Courier New"/>
-          <w:lang w:val="en-US"/>
-        </w:rPr>
-        <w:t xml:space="preserve">, color="red", </w:t>
-      </w:r>
-      <w:proofErr w:type="spellStart"/>
-      <w:r>
-        <w:rPr>
-          <w:rFonts w:ascii="Courier New" w:hAnsi="Courier New" w:cs="Courier New"/>
-          <w:lang w:val="en-US"/>
-        </w:rPr>
-        <w:t>linetype</w:t>
-      </w:r>
-      <w:proofErr w:type="spellEnd"/>
-      <w:r>
-        <w:rPr>
-          <w:rFonts w:ascii="Courier New" w:hAnsi="Courier New" w:cs="Courier New"/>
-          <w:lang w:val="en-US"/>
-        </w:rPr>
-        <w:t>="dashed") +</w:t>
-      </w:r>
-    </w:p>
-    <w:p>
-      <w:pPr>
-        <w:rPr>
-          <w:rFonts w:ascii="Courier New" w:hAnsi="Courier New" w:cs="Courier New"/>
-          <w:lang w:val="en-US"/>
-        </w:rPr>
-      </w:pPr>
-      <w:r>
-        <w:rPr>
-          <w:rFonts w:ascii="Courier New" w:hAnsi="Courier New" w:cs="Courier New"/>
-          <w:lang w:val="en-US"/>
-        </w:rPr>
-        <w:t xml:space="preserve">    </w:t>
-      </w:r>
-      <w:proofErr w:type="spellStart"/>
-      <w:r>
-        <w:rPr>
-          <w:rFonts w:ascii="Courier New" w:hAnsi="Courier New" w:cs="Courier New"/>
-          <w:lang w:val="en-US"/>
-        </w:rPr>
-        <w:t>geom_vline</w:t>
-      </w:r>
-      <w:proofErr w:type="spellEnd"/>
-      <w:r>
-        <w:rPr>
-          <w:rFonts w:ascii="Courier New" w:hAnsi="Courier New" w:cs="Courier New"/>
-          <w:lang w:val="en-US"/>
-        </w:rPr>
-        <w:t>(</w:t>
-      </w:r>
-      <w:proofErr w:type="spellStart"/>
-      <w:r>
-        <w:rPr>
-          <w:rFonts w:ascii="Courier New" w:hAnsi="Courier New" w:cs="Courier New"/>
-          <w:lang w:val="en-US"/>
-        </w:rPr>
-        <w:t>xintercept</w:t>
-      </w:r>
-      <w:proofErr w:type="spellEnd"/>
-      <w:r>
-        <w:rPr>
-          <w:rFonts w:ascii="Courier New" w:hAnsi="Courier New" w:cs="Courier New"/>
-          <w:lang w:val="en-US"/>
-        </w:rPr>
-        <w:t xml:space="preserve"> = </w:t>
-      </w:r>
-      <w:proofErr w:type="spellStart"/>
-      <w:r>
-        <w:rPr>
-          <w:rFonts w:ascii="Courier New" w:hAnsi="Courier New" w:cs="Courier New"/>
-          <w:lang w:val="en-US"/>
-        </w:rPr>
-        <w:t>outliers_info</w:t>
-      </w:r>
-      <w:proofErr w:type="spellEnd"/>
-      <w:r>
-        <w:rPr>
-          <w:rFonts w:ascii="Courier New" w:hAnsi="Courier New" w:cs="Courier New"/>
-          <w:lang w:val="en-US"/>
-        </w:rPr>
-        <w:t>[[var]]$</w:t>
-      </w:r>
-      <w:proofErr w:type="spellStart"/>
-      <w:r>
-        <w:rPr>
-          <w:rFonts w:ascii="Courier New" w:hAnsi="Courier New" w:cs="Courier New"/>
-          <w:lang w:val="en-US"/>
-        </w:rPr>
-        <w:t>gorna_granica</w:t>
-      </w:r>
-      <w:proofErr w:type="spellEnd"/>
-      <w:r>
-        <w:rPr>
-          <w:rFonts w:ascii="Courier New" w:hAnsi="Courier New" w:cs="Courier New"/>
-          <w:lang w:val="en-US"/>
-        </w:rPr>
-        <w:t xml:space="preserve">, color="red", </w:t>
-      </w:r>
-      <w:proofErr w:type="spellStart"/>
-      <w:r>
-        <w:rPr>
-          <w:rFonts w:ascii="Courier New" w:hAnsi="Courier New" w:cs="Courier New"/>
-          <w:lang w:val="en-US"/>
-        </w:rPr>
-        <w:t>linetype</w:t>
-      </w:r>
-      <w:proofErr w:type="spellEnd"/>
-      <w:r>
-        <w:rPr>
-          <w:rFonts w:ascii="Courier New" w:hAnsi="Courier New" w:cs="Courier New"/>
-          <w:lang w:val="en-US"/>
-        </w:rPr>
-        <w:t>="dashed") +</w:t>
-      </w:r>
-    </w:p>
-    <w:p>
-      <w:pPr>
-        <w:rPr>
-          <w:rFonts w:ascii="Courier New" w:hAnsi="Courier New" w:cs="Courier New"/>
-        </w:rPr>
-      </w:pPr>
-      <w:r>
-        <w:rPr>
-          <w:rFonts w:ascii="Courier New" w:hAnsi="Courier New" w:cs="Courier New"/>
-          <w:lang w:val="en-US"/>
-        </w:rPr>
-        <w:t xml:space="preserve">    </w:t>
-      </w:r>
-      <w:proofErr w:type="spellStart"/>
-      <w:r>
-        <w:rPr>
-          <w:rFonts w:ascii="Courier New" w:hAnsi="Courier New" w:cs="Courier New"/>
-        </w:rPr>
-        <w:t>ggtitle</w:t>
-      </w:r>
-      <w:proofErr w:type="spellEnd"/>
-      <w:r>
-        <w:rPr>
-          <w:rFonts w:ascii="Courier New" w:hAnsi="Courier New" w:cs="Courier New"/>
-        </w:rPr>
-        <w:t>(</w:t>
-      </w:r>
-      <w:proofErr w:type="spellStart"/>
-      <w:r>
-        <w:rPr>
-          <w:rFonts w:ascii="Courier New" w:hAnsi="Courier New" w:cs="Courier New"/>
-        </w:rPr>
-        <w:t>paste</w:t>
-      </w:r>
-      <w:proofErr w:type="spellEnd"/>
-      <w:r>
-        <w:rPr>
-          <w:rFonts w:ascii="Courier New" w:hAnsi="Courier New" w:cs="Courier New"/>
-        </w:rPr>
-        <w:t xml:space="preserve">("Histogram zmiennej", </w:t>
-      </w:r>
-      <w:proofErr w:type="spellStart"/>
-      <w:r>
-        <w:rPr>
-          <w:rFonts w:ascii="Courier New" w:hAnsi="Courier New" w:cs="Courier New"/>
-        </w:rPr>
-        <w:t>var</w:t>
-      </w:r>
-      <w:proofErr w:type="spellEnd"/>
-      <w:r>
-        <w:rPr>
-          <w:rFonts w:ascii="Courier New" w:hAnsi="Courier New" w:cs="Courier New"/>
-        </w:rPr>
-        <w:t>, "z punktami oddalonymi"))</w:t>
-      </w:r>
-    </w:p>
-    <w:p>
-      <w:pPr>
-        <w:rPr>
-          <w:rFonts w:ascii="Courier New" w:hAnsi="Courier New" w:cs="Courier New"/>
-        </w:rPr>
-      </w:pPr>
-      <w:r>
-        <w:rPr>
-          <w:rFonts w:ascii="Courier New" w:hAnsi="Courier New" w:cs="Courier New"/>
-        </w:rPr>
-        <w:t xml:space="preserve">  </w:t>
-      </w:r>
-      <w:proofErr w:type="spellStart"/>
-      <w:r>
-        <w:rPr>
-          <w:rFonts w:ascii="Courier New" w:hAnsi="Courier New" w:cs="Courier New"/>
-        </w:rPr>
-        <w:t>plots</w:t>
-      </w:r>
-      <w:proofErr w:type="spellEnd"/>
-      <w:r>
-        <w:rPr>
-          <w:rFonts w:ascii="Courier New" w:hAnsi="Courier New" w:cs="Courier New"/>
-        </w:rPr>
-        <w:t>[[</w:t>
-      </w:r>
-      <w:proofErr w:type="spellStart"/>
-      <w:r>
-        <w:rPr>
-          <w:rFonts w:ascii="Courier New" w:hAnsi="Courier New" w:cs="Courier New"/>
-        </w:rPr>
-        <w:t>var</w:t>
-      </w:r>
-      <w:proofErr w:type="spellEnd"/>
-      <w:r>
-        <w:rPr>
-          <w:rFonts w:ascii="Courier New" w:hAnsi="Courier New" w:cs="Courier New"/>
-        </w:rPr>
-        <w:t>]] &lt;- plot</w:t>
-      </w:r>
-    </w:p>
-    <w:p>
-      <w:pPr>
-        <w:rPr>
-          <w:rFonts w:ascii="Courier New" w:hAnsi="Courier New" w:cs="Courier New"/>
-        </w:rPr>
-      </w:pPr>
-      <w:r>
-        <w:rPr>
-          <w:rFonts w:ascii="Courier New" w:hAnsi="Courier New" w:cs="Courier New"/>
-        </w:rPr>
-        <w:t>}</w:t>
-      </w:r>
-    </w:p>
-    <w:p>
-      <w:pPr>
-        <w:rPr>
-          <w:rFonts w:ascii="Courier New" w:hAnsi="Courier New" w:cs="Courier New"/>
-        </w:rPr>
-      </w:pPr>
-    </w:p>
-    <w:p>
-      <w:pPr>
-        <w:rPr>
-          <w:rFonts w:ascii="Courier New" w:hAnsi="Courier New" w:cs="Courier New"/>
-        </w:rPr>
-      </w:pPr>
-      <w:r>
-        <w:rPr>
-          <w:rFonts w:ascii="Courier New" w:hAnsi="Courier New" w:cs="Courier New"/>
-          <w:noProof/>
         </w:rPr>
         <w:lastRenderedPageBreak/>
         <w:drawing>
-          <wp:inline distT="0" distB="0" distL="0" distR="0" wp14:anchorId="33B5DA26" wp14:editId="09E3C81A">
-            <wp:extent cx="2867558" cy="3572304"/>
-            <wp:effectExtent l="0" t="0" r="9525" b="0"/>
-            <wp:docPr id="1017407173" name="Obraz 2"/>
+          <wp:inline distT="0" distB="0" distL="0" distR="0" wp14:anchorId="24B03B52" wp14:editId="17E08F1C">
+            <wp:extent cx="3686689" cy="2257740"/>
+            <wp:effectExtent l="0" t="0" r="9525" b="9525"/>
+            <wp:docPr id="137241760" name="Obraz 1" descr="Obraz zawierający tekst, zrzut ekranu, design&#10;&#10;Opis wygenerowany automatycznie"/>
             <wp:cNvGraphicFramePr>
               <a:graphicFrameLocks xmlns:a="http://schemas.openxmlformats.org/drawingml/2006/main" noChangeAspect="1"/>
             </wp:cNvGraphicFramePr>
@@ -6549,13 +5711,548 @@
               <a:graphicData uri="http://schemas.openxmlformats.org/drawingml/2006/picture">
                 <pic:pic xmlns:pic="http://schemas.openxmlformats.org/drawingml/2006/picture">
                   <pic:nvPicPr>
-                    <pic:cNvPr id="0" name="Picture 6"/>
+                    <pic:cNvPr id="137241760" name="Obraz 1" descr="Obraz zawierający tekst, zrzut ekranu, design&#10;&#10;Opis wygenerowany automatycznie"/>
+                    <pic:cNvPicPr/>
+                  </pic:nvPicPr>
+                  <pic:blipFill>
+                    <a:blip r:embed="rId33"/>
+                    <a:stretch>
+                      <a:fillRect/>
+                    </a:stretch>
+                  </pic:blipFill>
+                  <pic:spPr>
+                    <a:xfrm>
+                      <a:off x="0" y="0"/>
+                      <a:ext cx="3686689" cy="2257740"/>
+                    </a:xfrm>
+                    <a:prstGeom prst="rect">
+                      <a:avLst/>
+                    </a:prstGeom>
+                  </pic:spPr>
+                </pic:pic>
+              </a:graphicData>
+            </a:graphic>
+          </wp:inline>
+        </w:drawing>
+      </w:r>
+    </w:p>
+    <w:p>
+      <w:pPr>
+        <w:rPr>
+          <w:rFonts w:ascii="Courier New" w:hAnsi="Courier New" w:cs="Courier New"/>
+        </w:rPr>
+      </w:pPr>
+      <w:r>
+        <w:rPr>
+          <w:rFonts w:ascii="Courier New" w:hAnsi="Courier New" w:cs="Courier New"/>
+        </w:rPr>
+        <w:t># b) Wykresy dla punktów oddalonych</w:t>
+      </w:r>
+    </w:p>
+    <w:p>
+      <w:pPr>
+        <w:rPr>
+          <w:rFonts w:ascii="Courier New" w:hAnsi="Courier New" w:cs="Courier New"/>
+        </w:rPr>
+      </w:pPr>
+      <w:r>
+        <w:rPr>
+          <w:rFonts w:ascii="Courier New" w:hAnsi="Courier New" w:cs="Courier New"/>
+        </w:rPr>
+        <w:t xml:space="preserve">for (i in 1:min(4, </w:t>
+      </w:r>
+      <w:proofErr w:type="spellStart"/>
+      <w:r>
+        <w:rPr>
+          <w:rFonts w:ascii="Courier New" w:hAnsi="Courier New" w:cs="Courier New"/>
+        </w:rPr>
+        <w:t>length</w:t>
+      </w:r>
+      <w:proofErr w:type="spellEnd"/>
+      <w:r>
+        <w:rPr>
+          <w:rFonts w:ascii="Courier New" w:hAnsi="Courier New" w:cs="Courier New"/>
+        </w:rPr>
+        <w:t>(</w:t>
+      </w:r>
+      <w:proofErr w:type="spellStart"/>
+      <w:r>
+        <w:rPr>
+          <w:rFonts w:ascii="Courier New" w:hAnsi="Courier New" w:cs="Courier New"/>
+        </w:rPr>
+        <w:t>outliers</w:t>
+      </w:r>
+      <w:proofErr w:type="spellEnd"/>
+      <w:r>
+        <w:rPr>
+          <w:rFonts w:ascii="Courier New" w:hAnsi="Courier New" w:cs="Courier New"/>
+        </w:rPr>
+        <w:t>))) {</w:t>
+      </w:r>
+    </w:p>
+    <w:p>
+      <w:pPr>
+        <w:rPr>
+          <w:rFonts w:ascii="Courier New" w:hAnsi="Courier New" w:cs="Courier New"/>
+          <w:lang w:val="en-US"/>
+        </w:rPr>
+      </w:pPr>
+      <w:r>
+        <w:rPr>
+          <w:rFonts w:ascii="Courier New" w:hAnsi="Courier New" w:cs="Courier New"/>
+        </w:rPr>
+        <w:t xml:space="preserve">  </w:t>
+      </w:r>
+      <w:r>
+        <w:rPr>
+          <w:rFonts w:ascii="Courier New" w:hAnsi="Courier New" w:cs="Courier New"/>
+          <w:lang w:val="en-US"/>
+        </w:rPr>
+        <w:t>if (length(outliers[[</w:t>
+      </w:r>
+      <w:proofErr w:type="spellStart"/>
+      <w:r>
+        <w:rPr>
+          <w:rFonts w:ascii="Courier New" w:hAnsi="Courier New" w:cs="Courier New"/>
+          <w:lang w:val="en-US"/>
+        </w:rPr>
+        <w:t>i</w:t>
+      </w:r>
+      <w:proofErr w:type="spellEnd"/>
+      <w:r>
+        <w:rPr>
+          <w:rFonts w:ascii="Courier New" w:hAnsi="Courier New" w:cs="Courier New"/>
+          <w:lang w:val="en-US"/>
+        </w:rPr>
+        <w:t>]]) &gt; 0) {</w:t>
+      </w:r>
+    </w:p>
+    <w:p>
+      <w:pPr>
+        <w:rPr>
+          <w:rFonts w:ascii="Courier New" w:hAnsi="Courier New" w:cs="Courier New"/>
+          <w:lang w:val="en-US"/>
+        </w:rPr>
+      </w:pPr>
+      <w:r>
+        <w:rPr>
+          <w:rFonts w:ascii="Courier New" w:hAnsi="Courier New" w:cs="Courier New"/>
+          <w:lang w:val="en-US"/>
+        </w:rPr>
+        <w:t xml:space="preserve">    p &lt;- </w:t>
+      </w:r>
+      <w:proofErr w:type="spellStart"/>
+      <w:r>
+        <w:rPr>
+          <w:rFonts w:ascii="Courier New" w:hAnsi="Courier New" w:cs="Courier New"/>
+          <w:lang w:val="en-US"/>
+        </w:rPr>
+        <w:t>ggplot</w:t>
+      </w:r>
+      <w:proofErr w:type="spellEnd"/>
+      <w:r>
+        <w:rPr>
+          <w:rFonts w:ascii="Courier New" w:hAnsi="Courier New" w:cs="Courier New"/>
+          <w:lang w:val="en-US"/>
+        </w:rPr>
+        <w:t xml:space="preserve">(wine, </w:t>
+      </w:r>
+      <w:proofErr w:type="spellStart"/>
+      <w:r>
+        <w:rPr>
+          <w:rFonts w:ascii="Courier New" w:hAnsi="Courier New" w:cs="Courier New"/>
+          <w:lang w:val="en-US"/>
+        </w:rPr>
+        <w:t>aes_string</w:t>
+      </w:r>
+      <w:proofErr w:type="spellEnd"/>
+      <w:r>
+        <w:rPr>
+          <w:rFonts w:ascii="Courier New" w:hAnsi="Courier New" w:cs="Courier New"/>
+          <w:lang w:val="en-US"/>
+        </w:rPr>
+        <w:t>(x=names(wine)[</w:t>
+      </w:r>
+      <w:proofErr w:type="spellStart"/>
+      <w:r>
+        <w:rPr>
+          <w:rFonts w:ascii="Courier New" w:hAnsi="Courier New" w:cs="Courier New"/>
+          <w:lang w:val="en-US"/>
+        </w:rPr>
+        <w:t>i</w:t>
+      </w:r>
+      <w:proofErr w:type="spellEnd"/>
+      <w:r>
+        <w:rPr>
+          <w:rFonts w:ascii="Courier New" w:hAnsi="Courier New" w:cs="Courier New"/>
+          <w:lang w:val="en-US"/>
+        </w:rPr>
+        <w:t xml:space="preserve">])) + </w:t>
+      </w:r>
+    </w:p>
+    <w:p>
+      <w:pPr>
+        <w:rPr>
+          <w:rFonts w:ascii="Courier New" w:hAnsi="Courier New" w:cs="Courier New"/>
+          <w:lang w:val="en-US"/>
+        </w:rPr>
+      </w:pPr>
+      <w:r>
+        <w:rPr>
+          <w:rFonts w:ascii="Courier New" w:hAnsi="Courier New" w:cs="Courier New"/>
+          <w:lang w:val="en-US"/>
+        </w:rPr>
+        <w:t xml:space="preserve">      </w:t>
+      </w:r>
+      <w:proofErr w:type="spellStart"/>
+      <w:r>
+        <w:rPr>
+          <w:rFonts w:ascii="Courier New" w:hAnsi="Courier New" w:cs="Courier New"/>
+          <w:lang w:val="en-US"/>
+        </w:rPr>
+        <w:t>geom_histogram</w:t>
+      </w:r>
+      <w:proofErr w:type="spellEnd"/>
+      <w:r>
+        <w:rPr>
+          <w:rFonts w:ascii="Courier New" w:hAnsi="Courier New" w:cs="Courier New"/>
+          <w:lang w:val="en-US"/>
+        </w:rPr>
+        <w:t>(</w:t>
+      </w:r>
+      <w:proofErr w:type="spellStart"/>
+      <w:r>
+        <w:rPr>
+          <w:rFonts w:ascii="Courier New" w:hAnsi="Courier New" w:cs="Courier New"/>
+          <w:lang w:val="en-US"/>
+        </w:rPr>
+        <w:t>binwidth</w:t>
+      </w:r>
+      <w:proofErr w:type="spellEnd"/>
+      <w:r>
+        <w:rPr>
+          <w:rFonts w:ascii="Courier New" w:hAnsi="Courier New" w:cs="Courier New"/>
+          <w:lang w:val="en-US"/>
+        </w:rPr>
+        <w:t xml:space="preserve"> = 1, fill="blue", color="black") +</w:t>
+      </w:r>
+    </w:p>
+    <w:p>
+      <w:pPr>
+        <w:rPr>
+          <w:rFonts w:ascii="Courier New" w:hAnsi="Courier New" w:cs="Courier New"/>
+          <w:lang w:val="en-US"/>
+        </w:rPr>
+      </w:pPr>
+      <w:r>
+        <w:rPr>
+          <w:rFonts w:ascii="Courier New" w:hAnsi="Courier New" w:cs="Courier New"/>
+          <w:lang w:val="en-US"/>
+        </w:rPr>
+        <w:t xml:space="preserve">      </w:t>
+      </w:r>
+      <w:proofErr w:type="spellStart"/>
+      <w:r>
+        <w:rPr>
+          <w:rFonts w:ascii="Courier New" w:hAnsi="Courier New" w:cs="Courier New"/>
+          <w:lang w:val="en-US"/>
+        </w:rPr>
+        <w:t>geom_vline</w:t>
+      </w:r>
+      <w:proofErr w:type="spellEnd"/>
+      <w:r>
+        <w:rPr>
+          <w:rFonts w:ascii="Courier New" w:hAnsi="Courier New" w:cs="Courier New"/>
+          <w:lang w:val="en-US"/>
+        </w:rPr>
+        <w:t>(</w:t>
+      </w:r>
+      <w:proofErr w:type="spellStart"/>
+      <w:r>
+        <w:rPr>
+          <w:rFonts w:ascii="Courier New" w:hAnsi="Courier New" w:cs="Courier New"/>
+          <w:lang w:val="en-US"/>
+        </w:rPr>
+        <w:t>xintercept</w:t>
+      </w:r>
+      <w:proofErr w:type="spellEnd"/>
+      <w:r>
+        <w:rPr>
+          <w:rFonts w:ascii="Courier New" w:hAnsi="Courier New" w:cs="Courier New"/>
+          <w:lang w:val="en-US"/>
+        </w:rPr>
+        <w:t>=wine[outliers[[</w:t>
+      </w:r>
+      <w:proofErr w:type="spellStart"/>
+      <w:r>
+        <w:rPr>
+          <w:rFonts w:ascii="Courier New" w:hAnsi="Courier New" w:cs="Courier New"/>
+          <w:lang w:val="en-US"/>
+        </w:rPr>
+        <w:t>i</w:t>
+      </w:r>
+      <w:proofErr w:type="spellEnd"/>
+      <w:r>
+        <w:rPr>
+          <w:rFonts w:ascii="Courier New" w:hAnsi="Courier New" w:cs="Courier New"/>
+          <w:lang w:val="en-US"/>
+        </w:rPr>
+        <w:t xml:space="preserve">]], </w:t>
+      </w:r>
+      <w:proofErr w:type="spellStart"/>
+      <w:r>
+        <w:rPr>
+          <w:rFonts w:ascii="Courier New" w:hAnsi="Courier New" w:cs="Courier New"/>
+          <w:lang w:val="en-US"/>
+        </w:rPr>
+        <w:t>i</w:t>
+      </w:r>
+      <w:proofErr w:type="spellEnd"/>
+      <w:r>
+        <w:rPr>
+          <w:rFonts w:ascii="Courier New" w:hAnsi="Courier New" w:cs="Courier New"/>
+          <w:lang w:val="en-US"/>
+        </w:rPr>
+        <w:t xml:space="preserve">], color="red", </w:t>
+      </w:r>
+      <w:proofErr w:type="spellStart"/>
+      <w:r>
+        <w:rPr>
+          <w:rFonts w:ascii="Courier New" w:hAnsi="Courier New" w:cs="Courier New"/>
+          <w:lang w:val="en-US"/>
+        </w:rPr>
+        <w:t>linetype</w:t>
+      </w:r>
+      <w:proofErr w:type="spellEnd"/>
+      <w:r>
+        <w:rPr>
+          <w:rFonts w:ascii="Courier New" w:hAnsi="Courier New" w:cs="Courier New"/>
+          <w:lang w:val="en-US"/>
+        </w:rPr>
+        <w:t>="dashed") +</w:t>
+      </w:r>
+    </w:p>
+    <w:p>
+      <w:pPr>
+        <w:rPr>
+          <w:rFonts w:ascii="Courier New" w:hAnsi="Courier New" w:cs="Courier New"/>
+          <w:lang w:val="en-US"/>
+        </w:rPr>
+      </w:pPr>
+      <w:r>
+        <w:rPr>
+          <w:rFonts w:ascii="Courier New" w:hAnsi="Courier New" w:cs="Courier New"/>
+          <w:lang w:val="en-US"/>
+        </w:rPr>
+        <w:t xml:space="preserve">      </w:t>
+      </w:r>
+      <w:proofErr w:type="spellStart"/>
+      <w:r>
+        <w:rPr>
+          <w:rFonts w:ascii="Courier New" w:hAnsi="Courier New" w:cs="Courier New"/>
+          <w:lang w:val="en-US"/>
+        </w:rPr>
+        <w:t>ggtitle</w:t>
+      </w:r>
+      <w:proofErr w:type="spellEnd"/>
+      <w:r>
+        <w:rPr>
+          <w:rFonts w:ascii="Courier New" w:hAnsi="Courier New" w:cs="Courier New"/>
+          <w:lang w:val="en-US"/>
+        </w:rPr>
+        <w:t xml:space="preserve">(paste("Histogram of Variable", </w:t>
+      </w:r>
+      <w:proofErr w:type="spellStart"/>
+      <w:r>
+        <w:rPr>
+          <w:rFonts w:ascii="Courier New" w:hAnsi="Courier New" w:cs="Courier New"/>
+          <w:lang w:val="en-US"/>
+        </w:rPr>
+        <w:t>i</w:t>
+      </w:r>
+      <w:proofErr w:type="spellEnd"/>
+      <w:r>
+        <w:rPr>
+          <w:rFonts w:ascii="Courier New" w:hAnsi="Courier New" w:cs="Courier New"/>
+          <w:lang w:val="en-US"/>
+        </w:rPr>
+        <w:t>, "with Outliers"))</w:t>
+      </w:r>
+    </w:p>
+    <w:p>
+      <w:pPr>
+        <w:rPr>
+          <w:rFonts w:ascii="Courier New" w:hAnsi="Courier New" w:cs="Courier New"/>
+          <w:lang w:val="en-US"/>
+        </w:rPr>
+      </w:pPr>
+      <w:r>
+        <w:rPr>
+          <w:rFonts w:ascii="Courier New" w:hAnsi="Courier New" w:cs="Courier New"/>
+          <w:lang w:val="en-US"/>
+        </w:rPr>
+        <w:t xml:space="preserve">    print(p)</w:t>
+      </w:r>
+    </w:p>
+    <w:p>
+      <w:pPr>
+        <w:rPr>
+          <w:rFonts w:ascii="Courier New" w:hAnsi="Courier New" w:cs="Courier New"/>
+          <w:lang w:val="en-US"/>
+        </w:rPr>
+      </w:pPr>
+      <w:r>
+        <w:rPr>
+          <w:rFonts w:ascii="Courier New" w:hAnsi="Courier New" w:cs="Courier New"/>
+          <w:lang w:val="en-US"/>
+        </w:rPr>
+        <w:t xml:space="preserve">    </w:t>
+      </w:r>
+      <w:proofErr w:type="spellStart"/>
+      <w:r>
+        <w:rPr>
+          <w:rFonts w:ascii="Courier New" w:hAnsi="Courier New" w:cs="Courier New"/>
+          <w:lang w:val="en-US"/>
+        </w:rPr>
+        <w:t>ggsave</w:t>
+      </w:r>
+      <w:proofErr w:type="spellEnd"/>
+      <w:r>
+        <w:rPr>
+          <w:rFonts w:ascii="Courier New" w:hAnsi="Courier New" w:cs="Courier New"/>
+          <w:lang w:val="en-US"/>
+        </w:rPr>
+        <w:t>(paste("</w:t>
+      </w:r>
+      <w:proofErr w:type="spellStart"/>
+      <w:r>
+        <w:rPr>
+          <w:rFonts w:ascii="Courier New" w:hAnsi="Courier New" w:cs="Courier New"/>
+          <w:lang w:val="en-US"/>
+        </w:rPr>
+        <w:t>histogram_outliers_var</w:t>
+      </w:r>
+      <w:proofErr w:type="spellEnd"/>
+      <w:r>
+        <w:rPr>
+          <w:rFonts w:ascii="Courier New" w:hAnsi="Courier New" w:cs="Courier New"/>
+          <w:lang w:val="en-US"/>
+        </w:rPr>
+        <w:t xml:space="preserve">", </w:t>
+      </w:r>
+      <w:proofErr w:type="spellStart"/>
+      <w:r>
+        <w:rPr>
+          <w:rFonts w:ascii="Courier New" w:hAnsi="Courier New" w:cs="Courier New"/>
+          <w:lang w:val="en-US"/>
+        </w:rPr>
+        <w:t>i</w:t>
+      </w:r>
+      <w:proofErr w:type="spellEnd"/>
+      <w:r>
+        <w:rPr>
+          <w:rFonts w:ascii="Courier New" w:hAnsi="Courier New" w:cs="Courier New"/>
+          <w:lang w:val="en-US"/>
+        </w:rPr>
+        <w:t>, ".</w:t>
+      </w:r>
+      <w:proofErr w:type="spellStart"/>
+      <w:r>
+        <w:rPr>
+          <w:rFonts w:ascii="Courier New" w:hAnsi="Courier New" w:cs="Courier New"/>
+          <w:lang w:val="en-US"/>
+        </w:rPr>
+        <w:t>png</w:t>
+      </w:r>
+      <w:proofErr w:type="spellEnd"/>
+      <w:r>
+        <w:rPr>
+          <w:rFonts w:ascii="Courier New" w:hAnsi="Courier New" w:cs="Courier New"/>
+          <w:lang w:val="en-US"/>
+        </w:rPr>
+        <w:t xml:space="preserve">", </w:t>
+      </w:r>
+      <w:proofErr w:type="spellStart"/>
+      <w:r>
+        <w:rPr>
+          <w:rFonts w:ascii="Courier New" w:hAnsi="Courier New" w:cs="Courier New"/>
+          <w:lang w:val="en-US"/>
+        </w:rPr>
+        <w:t>sep</w:t>
+      </w:r>
+      <w:proofErr w:type="spellEnd"/>
+      <w:r>
+        <w:rPr>
+          <w:rFonts w:ascii="Courier New" w:hAnsi="Courier New" w:cs="Courier New"/>
+          <w:lang w:val="en-US"/>
+        </w:rPr>
+        <w:t>=""), plot=p, width=10, height=6)</w:t>
+      </w:r>
+    </w:p>
+    <w:p>
+      <w:pPr>
+        <w:rPr>
+          <w:rFonts w:ascii="Courier New" w:hAnsi="Courier New" w:cs="Courier New"/>
+        </w:rPr>
+      </w:pPr>
+      <w:r>
+        <w:rPr>
+          <w:rFonts w:ascii="Courier New" w:hAnsi="Courier New" w:cs="Courier New"/>
+          <w:lang w:val="en-US"/>
+        </w:rPr>
+        <w:t xml:space="preserve">  </w:t>
+      </w:r>
+      <w:r>
+        <w:rPr>
+          <w:rFonts w:ascii="Courier New" w:hAnsi="Courier New" w:cs="Courier New"/>
+        </w:rPr>
+        <w:t>}</w:t>
+      </w:r>
+    </w:p>
+    <w:p>
+      <w:pPr>
+        <w:rPr>
+          <w:rFonts w:ascii="Courier New" w:hAnsi="Courier New" w:cs="Courier New"/>
+        </w:rPr>
+      </w:pPr>
+      <w:r>
+        <w:rPr>
+          <w:rFonts w:ascii="Courier New" w:hAnsi="Courier New" w:cs="Courier New"/>
+        </w:rPr>
+        <w:t>}</w:t>
+      </w:r>
+    </w:p>
+    <w:p>
+      <w:pPr>
+        <w:rPr>
+          <w:rFonts w:ascii="Courier New" w:hAnsi="Courier New" w:cs="Courier New"/>
+        </w:rPr>
+      </w:pPr>
+      <w:r>
+        <w:rPr>
+          <w:rFonts w:ascii="Courier New" w:hAnsi="Courier New" w:cs="Courier New"/>
+          <w:noProof/>
+        </w:rPr>
+        <w:lastRenderedPageBreak/>
+        <w:drawing>
+          <wp:inline distT="0" distB="0" distL="0" distR="0" wp14:anchorId="7CB47082" wp14:editId="39025BCE">
+            <wp:extent cx="5764530" cy="3458845"/>
+            <wp:effectExtent l="0" t="0" r="7620" b="8255"/>
+            <wp:docPr id="157442239" name="Obraz 2"/>
+            <wp:cNvGraphicFramePr>
+              <a:graphicFrameLocks xmlns:a="http://schemas.openxmlformats.org/drawingml/2006/main" noChangeAspect="1"/>
+            </wp:cNvGraphicFramePr>
+            <a:graphic xmlns:a="http://schemas.openxmlformats.org/drawingml/2006/main">
+              <a:graphicData uri="http://schemas.openxmlformats.org/drawingml/2006/picture">
+                <pic:pic xmlns:pic="http://schemas.openxmlformats.org/drawingml/2006/picture">
+                  <pic:nvPicPr>
+                    <pic:cNvPr id="0" name="Picture 2"/>
                     <pic:cNvPicPr>
                       <a:picLocks noChangeAspect="1" noChangeArrowheads="1"/>
                     </pic:cNvPicPr>
                   </pic:nvPicPr>
                   <pic:blipFill>
-                    <a:blip r:embed="rId33">
+                    <a:blip r:embed="rId34" cstate="print">
                       <a:extLst>
                         <a:ext uri="{28A0092B-C50C-407E-A947-70E740481C1C}">
                           <a14:useLocalDpi xmlns:a14="http://schemas.microsoft.com/office/drawing/2010/main" val="0"/>
@@ -6570,7 +6267,7 @@
                   <pic:spPr bwMode="auto">
                     <a:xfrm>
                       <a:off x="0" y="0"/>
-                      <a:ext cx="2885356" cy="3594477"/>
+                      <a:ext cx="5764530" cy="3458845"/>
                     </a:xfrm>
                     <a:prstGeom prst="rect">
                       <a:avLst/>
@@ -6586,23 +6283,16 @@
           </wp:inline>
         </w:drawing>
       </w:r>
-    </w:p>
-    <w:p>
-      <w:pPr>
-        <w:rPr>
-          <w:rFonts w:ascii="Courier New" w:hAnsi="Courier New" w:cs="Courier New"/>
-        </w:rPr>
-      </w:pPr>
       <w:r>
         <w:rPr>
           <w:rFonts w:ascii="Courier New" w:hAnsi="Courier New" w:cs="Courier New"/>
           <w:noProof/>
         </w:rPr>
         <w:drawing>
-          <wp:inline distT="0" distB="0" distL="0" distR="0" wp14:anchorId="41AD1C27" wp14:editId="4618DD8C">
-            <wp:extent cx="2882188" cy="3590530"/>
-            <wp:effectExtent l="0" t="0" r="0" b="0"/>
-            <wp:docPr id="2100649673" name="Obraz 4"/>
+          <wp:inline distT="0" distB="0" distL="0" distR="0" wp14:anchorId="2C8BEE51" wp14:editId="0050DB86">
+            <wp:extent cx="5764530" cy="3458845"/>
+            <wp:effectExtent l="0" t="0" r="7620" b="8255"/>
+            <wp:docPr id="127422790" name="Obraz 1"/>
             <wp:cNvGraphicFramePr>
               <a:graphicFrameLocks xmlns:a="http://schemas.openxmlformats.org/drawingml/2006/main" noChangeAspect="1"/>
             </wp:cNvGraphicFramePr>
@@ -6610,13 +6300,13 @@
               <a:graphicData uri="http://schemas.openxmlformats.org/drawingml/2006/picture">
                 <pic:pic xmlns:pic="http://schemas.openxmlformats.org/drawingml/2006/picture">
                   <pic:nvPicPr>
-                    <pic:cNvPr id="0" name="Picture 12"/>
+                    <pic:cNvPr id="0" name="Picture 1"/>
                     <pic:cNvPicPr>
                       <a:picLocks noChangeAspect="1" noChangeArrowheads="1"/>
                     </pic:cNvPicPr>
                   </pic:nvPicPr>
                   <pic:blipFill>
-                    <a:blip r:embed="rId34">
+                    <a:blip r:embed="rId35" cstate="print">
                       <a:extLst>
                         <a:ext uri="{28A0092B-C50C-407E-A947-70E740481C1C}">
                           <a14:useLocalDpi xmlns:a14="http://schemas.microsoft.com/office/drawing/2010/main" val="0"/>
@@ -6631,7 +6321,7 @@
                   <pic:spPr bwMode="auto">
                     <a:xfrm>
                       <a:off x="0" y="0"/>
-                      <a:ext cx="2889588" cy="3599749"/>
+                      <a:ext cx="5764530" cy="3458845"/>
                     </a:xfrm>
                     <a:prstGeom prst="rect">
                       <a:avLst/>
@@ -6657,14 +6347,270 @@
       <w:r>
         <w:rPr>
           <w:rFonts w:ascii="Courier New" w:hAnsi="Courier New" w:cs="Courier New"/>
-          <w:noProof/>
+        </w:rPr>
+        <w:t># c) Usuwanie punktów oddalonych</w:t>
+      </w:r>
+    </w:p>
+    <w:p>
+      <w:pPr>
+        <w:rPr>
+          <w:rFonts w:ascii="Courier New" w:hAnsi="Courier New" w:cs="Courier New"/>
+        </w:rPr>
+      </w:pPr>
+      <w:proofErr w:type="spellStart"/>
+      <w:r>
+        <w:rPr>
+          <w:rFonts w:ascii="Courier New" w:hAnsi="Courier New" w:cs="Courier New"/>
+        </w:rPr>
+        <w:t>total_outliers_removed</w:t>
+      </w:r>
+      <w:proofErr w:type="spellEnd"/>
+      <w:r>
+        <w:rPr>
+          <w:rFonts w:ascii="Courier New" w:hAnsi="Courier New" w:cs="Courier New"/>
+        </w:rPr>
+        <w:t xml:space="preserve"> &lt;- 0</w:t>
+      </w:r>
+    </w:p>
+    <w:p>
+      <w:pPr>
+        <w:rPr>
+          <w:rFonts w:ascii="Courier New" w:hAnsi="Courier New" w:cs="Courier New"/>
+        </w:rPr>
+      </w:pPr>
+      <w:proofErr w:type="spellStart"/>
+      <w:r>
+        <w:rPr>
+          <w:rFonts w:ascii="Courier New" w:hAnsi="Courier New" w:cs="Courier New"/>
+        </w:rPr>
+        <w:t>outlier_indices</w:t>
+      </w:r>
+      <w:proofErr w:type="spellEnd"/>
+      <w:r>
+        <w:rPr>
+          <w:rFonts w:ascii="Courier New" w:hAnsi="Courier New" w:cs="Courier New"/>
+        </w:rPr>
+        <w:t xml:space="preserve"> &lt;- </w:t>
+      </w:r>
+      <w:proofErr w:type="spellStart"/>
+      <w:r>
+        <w:rPr>
+          <w:rFonts w:ascii="Courier New" w:hAnsi="Courier New" w:cs="Courier New"/>
+        </w:rPr>
+        <w:t>unique</w:t>
+      </w:r>
+      <w:proofErr w:type="spellEnd"/>
+      <w:r>
+        <w:rPr>
+          <w:rFonts w:ascii="Courier New" w:hAnsi="Courier New" w:cs="Courier New"/>
+        </w:rPr>
+        <w:t>(</w:t>
+      </w:r>
+      <w:proofErr w:type="spellStart"/>
+      <w:r>
+        <w:rPr>
+          <w:rFonts w:ascii="Courier New" w:hAnsi="Courier New" w:cs="Courier New"/>
+        </w:rPr>
+        <w:t>unlist</w:t>
+      </w:r>
+      <w:proofErr w:type="spellEnd"/>
+      <w:r>
+        <w:rPr>
+          <w:rFonts w:ascii="Courier New" w:hAnsi="Courier New" w:cs="Courier New"/>
+        </w:rPr>
+        <w:t>(</w:t>
+      </w:r>
+      <w:proofErr w:type="spellStart"/>
+      <w:r>
+        <w:rPr>
+          <w:rFonts w:ascii="Courier New" w:hAnsi="Courier New" w:cs="Courier New"/>
+        </w:rPr>
+        <w:t>outliers</w:t>
+      </w:r>
+      <w:proofErr w:type="spellEnd"/>
+      <w:r>
+        <w:rPr>
+          <w:rFonts w:ascii="Courier New" w:hAnsi="Courier New" w:cs="Courier New"/>
+        </w:rPr>
+        <w:t>)) # Zbieranie unikalnych indeksów wierszy do usunięcia</w:t>
+      </w:r>
+    </w:p>
+    <w:p>
+      <w:pPr>
+        <w:rPr>
+          <w:rFonts w:ascii="Courier New" w:hAnsi="Courier New" w:cs="Courier New"/>
+          <w:lang w:val="en-US"/>
+        </w:rPr>
+      </w:pPr>
+      <w:proofErr w:type="spellStart"/>
+      <w:r>
+        <w:rPr>
+          <w:rFonts w:ascii="Courier New" w:hAnsi="Courier New" w:cs="Courier New"/>
+          <w:lang w:val="en-US"/>
+        </w:rPr>
+        <w:t>total_outliers_removed</w:t>
+      </w:r>
+      <w:proofErr w:type="spellEnd"/>
+      <w:r>
+        <w:rPr>
+          <w:rFonts w:ascii="Courier New" w:hAnsi="Courier New" w:cs="Courier New"/>
+          <w:lang w:val="en-US"/>
+        </w:rPr>
+        <w:t xml:space="preserve"> &lt;- length(</w:t>
+      </w:r>
+      <w:proofErr w:type="spellStart"/>
+      <w:r>
+        <w:rPr>
+          <w:rFonts w:ascii="Courier New" w:hAnsi="Courier New" w:cs="Courier New"/>
+          <w:lang w:val="en-US"/>
+        </w:rPr>
+        <w:t>outlier_indices</w:t>
+      </w:r>
+      <w:proofErr w:type="spellEnd"/>
+      <w:r>
+        <w:rPr>
+          <w:rFonts w:ascii="Courier New" w:hAnsi="Courier New" w:cs="Courier New"/>
+          <w:lang w:val="en-US"/>
+        </w:rPr>
+        <w:t>)</w:t>
+      </w:r>
+    </w:p>
+    <w:p>
+      <w:pPr>
+        <w:rPr>
+          <w:rFonts w:ascii="Courier New" w:hAnsi="Courier New" w:cs="Courier New"/>
+        </w:rPr>
+      </w:pPr>
+      <w:proofErr w:type="spellStart"/>
+      <w:r>
+        <w:rPr>
+          <w:rFonts w:ascii="Courier New" w:hAnsi="Courier New" w:cs="Courier New"/>
+        </w:rPr>
+        <w:t>wine</w:t>
+      </w:r>
+      <w:proofErr w:type="spellEnd"/>
+      <w:r>
+        <w:rPr>
+          <w:rFonts w:ascii="Courier New" w:hAnsi="Courier New" w:cs="Courier New"/>
+        </w:rPr>
+        <w:t xml:space="preserve"> &lt;- </w:t>
+      </w:r>
+      <w:proofErr w:type="spellStart"/>
+      <w:r>
+        <w:rPr>
+          <w:rFonts w:ascii="Courier New" w:hAnsi="Courier New" w:cs="Courier New"/>
+        </w:rPr>
+        <w:t>wine</w:t>
+      </w:r>
+      <w:proofErr w:type="spellEnd"/>
+      <w:r>
+        <w:rPr>
+          <w:rFonts w:ascii="Courier New" w:hAnsi="Courier New" w:cs="Courier New"/>
+        </w:rPr>
+        <w:t>[-</w:t>
+      </w:r>
+      <w:proofErr w:type="spellStart"/>
+      <w:r>
+        <w:rPr>
+          <w:rFonts w:ascii="Courier New" w:hAnsi="Courier New" w:cs="Courier New"/>
+        </w:rPr>
+        <w:t>outlier_indices</w:t>
+      </w:r>
+      <w:proofErr w:type="spellEnd"/>
+      <w:r>
+        <w:rPr>
+          <w:rFonts w:ascii="Courier New" w:hAnsi="Courier New" w:cs="Courier New"/>
+        </w:rPr>
+        <w:t>, ] # Usunięcie wierszy jednorazowo</w:t>
+      </w:r>
+    </w:p>
+    <w:p>
+      <w:pPr>
+        <w:rPr>
+          <w:rFonts w:ascii="Courier New" w:hAnsi="Courier New" w:cs="Courier New"/>
+        </w:rPr>
+      </w:pPr>
+    </w:p>
+    <w:p>
+      <w:pPr>
+        <w:rPr>
+          <w:rFonts w:ascii="Courier New" w:hAnsi="Courier New" w:cs="Courier New"/>
+          <w:lang w:val="en-US"/>
+        </w:rPr>
+      </w:pPr>
+      <w:r>
+        <w:rPr>
+          <w:rFonts w:ascii="Courier New" w:hAnsi="Courier New" w:cs="Courier New"/>
+          <w:lang w:val="en-US"/>
         </w:rPr>
         <w:lastRenderedPageBreak/>
+        <w:t xml:space="preserve">cat("Total outliers removed:", </w:t>
+      </w:r>
+      <w:proofErr w:type="spellStart"/>
+      <w:r>
+        <w:rPr>
+          <w:rFonts w:ascii="Courier New" w:hAnsi="Courier New" w:cs="Courier New"/>
+          <w:lang w:val="en-US"/>
+        </w:rPr>
+        <w:t>total_outliers_removed</w:t>
+      </w:r>
+      <w:proofErr w:type="spellEnd"/>
+      <w:r>
+        <w:rPr>
+          <w:rFonts w:ascii="Courier New" w:hAnsi="Courier New" w:cs="Courier New"/>
+          <w:lang w:val="en-US"/>
+        </w:rPr>
+        <w:t>, "\n")</w:t>
+      </w:r>
+    </w:p>
+    <w:p>
+      <w:pPr>
+        <w:rPr>
+          <w:rFonts w:ascii="Courier New" w:hAnsi="Courier New" w:cs="Courier New"/>
+          <w:lang w:val="en-US"/>
+        </w:rPr>
+      </w:pPr>
+      <w:r>
+        <w:rPr>
+          <w:rFonts w:ascii="Courier New" w:hAnsi="Courier New" w:cs="Courier New"/>
+          <w:lang w:val="en-US"/>
+        </w:rPr>
+        <w:t xml:space="preserve">cat("Remaining data points:", </w:t>
+      </w:r>
+      <w:proofErr w:type="spellStart"/>
+      <w:r>
+        <w:rPr>
+          <w:rFonts w:ascii="Courier New" w:hAnsi="Courier New" w:cs="Courier New"/>
+          <w:lang w:val="en-US"/>
+        </w:rPr>
+        <w:t>nrow</w:t>
+      </w:r>
+      <w:proofErr w:type="spellEnd"/>
+      <w:r>
+        <w:rPr>
+          <w:rFonts w:ascii="Courier New" w:hAnsi="Courier New" w:cs="Courier New"/>
+          <w:lang w:val="en-US"/>
+        </w:rPr>
+        <w:t>(wine), "\n")</w:t>
+      </w:r>
+    </w:p>
+    <w:p>
+      <w:pPr>
+        <w:rPr>
+          <w:rFonts w:ascii="Courier New" w:hAnsi="Courier New" w:cs="Courier New"/>
+          <w:lang w:val="en-US"/>
+        </w:rPr>
+      </w:pPr>
+      <w:r>
+        <w:rPr>
+          <w:rFonts w:ascii="Courier New" w:hAnsi="Courier New" w:cs="Courier New"/>
+          <w:lang w:val="en-US"/>
+        </w:rPr>
         <w:drawing>
-          <wp:inline distT="0" distB="0" distL="0" distR="0" wp14:anchorId="0CAAA55F" wp14:editId="5FE1854C">
-            <wp:extent cx="2905760" cy="3619895"/>
-            <wp:effectExtent l="0" t="0" r="8890" b="0"/>
-            <wp:docPr id="792035479" name="Obraz 5"/>
+          <wp:inline distT="0" distB="0" distL="0" distR="0" wp14:anchorId="35E3C404" wp14:editId="480E9C57">
+            <wp:extent cx="5760720" cy="1196975"/>
+            <wp:effectExtent l="0" t="0" r="0" b="3175"/>
+            <wp:docPr id="1433447901" name="Obraz 1" descr="Obraz zawierający tekst, zrzut ekranu, Czcionka&#10;&#10;Opis wygenerowany automatycznie"/>
             <wp:cNvGraphicFramePr>
               <a:graphicFrameLocks xmlns:a="http://schemas.openxmlformats.org/drawingml/2006/main" noChangeAspect="1"/>
             </wp:cNvGraphicFramePr>
@@ -6672,13 +6618,486 @@
               <a:graphicData uri="http://schemas.openxmlformats.org/drawingml/2006/picture">
                 <pic:pic xmlns:pic="http://schemas.openxmlformats.org/drawingml/2006/picture">
                   <pic:nvPicPr>
-                    <pic:cNvPr id="0" name="Picture 13"/>
+                    <pic:cNvPr id="1433447901" name="Obraz 1" descr="Obraz zawierający tekst, zrzut ekranu, Czcionka&#10;&#10;Opis wygenerowany automatycznie"/>
+                    <pic:cNvPicPr/>
+                  </pic:nvPicPr>
+                  <pic:blipFill>
+                    <a:blip r:embed="rId36"/>
+                    <a:stretch>
+                      <a:fillRect/>
+                    </a:stretch>
+                  </pic:blipFill>
+                  <pic:spPr>
+                    <a:xfrm>
+                      <a:off x="0" y="0"/>
+                      <a:ext cx="5760720" cy="1196975"/>
+                    </a:xfrm>
+                    <a:prstGeom prst="rect">
+                      <a:avLst/>
+                    </a:prstGeom>
+                  </pic:spPr>
+                </pic:pic>
+              </a:graphicData>
+            </a:graphic>
+          </wp:inline>
+        </w:drawing>
+      </w:r>
+    </w:p>
+    <w:p>
+      <w:pPr>
+        <w:rPr>
+          <w:rFonts w:ascii="Courier New" w:hAnsi="Courier New" w:cs="Courier New"/>
+          <w:lang w:val="en-US"/>
+        </w:rPr>
+      </w:pPr>
+      <w:r>
+        <w:rPr>
+          <w:rFonts w:ascii="Courier New" w:hAnsi="Courier New" w:cs="Courier New"/>
+          <w:lang w:val="en-US"/>
+        </w:rPr>
+        <w:t xml:space="preserve"># d) </w:t>
+      </w:r>
+      <w:proofErr w:type="spellStart"/>
+      <w:r>
+        <w:rPr>
+          <w:rFonts w:ascii="Courier New" w:hAnsi="Courier New" w:cs="Courier New"/>
+          <w:lang w:val="en-US"/>
+        </w:rPr>
+        <w:t>Ponowne</w:t>
+      </w:r>
+      <w:proofErr w:type="spellEnd"/>
+      <w:r>
+        <w:rPr>
+          <w:rFonts w:ascii="Courier New" w:hAnsi="Courier New" w:cs="Courier New"/>
+          <w:lang w:val="en-US"/>
+        </w:rPr>
+        <w:t xml:space="preserve"> </w:t>
+      </w:r>
+      <w:proofErr w:type="spellStart"/>
+      <w:r>
+        <w:rPr>
+          <w:rFonts w:ascii="Courier New" w:hAnsi="Courier New" w:cs="Courier New"/>
+          <w:lang w:val="en-US"/>
+        </w:rPr>
+        <w:t>sporządzenie</w:t>
+      </w:r>
+      <w:proofErr w:type="spellEnd"/>
+      <w:r>
+        <w:rPr>
+          <w:rFonts w:ascii="Courier New" w:hAnsi="Courier New" w:cs="Courier New"/>
+          <w:lang w:val="en-US"/>
+        </w:rPr>
+        <w:t xml:space="preserve"> </w:t>
+      </w:r>
+      <w:proofErr w:type="spellStart"/>
+      <w:r>
+        <w:rPr>
+          <w:rFonts w:ascii="Courier New" w:hAnsi="Courier New" w:cs="Courier New"/>
+          <w:lang w:val="en-US"/>
+        </w:rPr>
+        <w:t>wykresów</w:t>
+      </w:r>
+      <w:proofErr w:type="spellEnd"/>
+    </w:p>
+    <w:p>
+      <w:pPr>
+        <w:rPr>
+          <w:rFonts w:ascii="Courier New" w:hAnsi="Courier New" w:cs="Courier New"/>
+          <w:lang w:val="en-US"/>
+        </w:rPr>
+      </w:pPr>
+      <w:r>
+        <w:rPr>
+          <w:rFonts w:ascii="Courier New" w:hAnsi="Courier New" w:cs="Courier New"/>
+          <w:lang w:val="en-US"/>
+        </w:rPr>
+        <w:t>for (</w:t>
+      </w:r>
+      <w:proofErr w:type="spellStart"/>
+      <w:r>
+        <w:rPr>
+          <w:rFonts w:ascii="Courier New" w:hAnsi="Courier New" w:cs="Courier New"/>
+          <w:lang w:val="en-US"/>
+        </w:rPr>
+        <w:t>i</w:t>
+      </w:r>
+      <w:proofErr w:type="spellEnd"/>
+      <w:r>
+        <w:rPr>
+          <w:rFonts w:ascii="Courier New" w:hAnsi="Courier New" w:cs="Courier New"/>
+          <w:lang w:val="en-US"/>
+        </w:rPr>
+        <w:t xml:space="preserve"> in 1:selected_variables) {</w:t>
+      </w:r>
+    </w:p>
+    <w:p>
+      <w:pPr>
+        <w:rPr>
+          <w:rFonts w:ascii="Courier New" w:hAnsi="Courier New" w:cs="Courier New"/>
+          <w:lang w:val="en-US"/>
+        </w:rPr>
+      </w:pPr>
+      <w:r>
+        <w:rPr>
+          <w:rFonts w:ascii="Courier New" w:hAnsi="Courier New" w:cs="Courier New"/>
+          <w:lang w:val="en-US"/>
+        </w:rPr>
+        <w:t xml:space="preserve">  if (length(outliers[[</w:t>
+      </w:r>
+      <w:proofErr w:type="spellStart"/>
+      <w:r>
+        <w:rPr>
+          <w:rFonts w:ascii="Courier New" w:hAnsi="Courier New" w:cs="Courier New"/>
+          <w:lang w:val="en-US"/>
+        </w:rPr>
+        <w:t>i</w:t>
+      </w:r>
+      <w:proofErr w:type="spellEnd"/>
+      <w:r>
+        <w:rPr>
+          <w:rFonts w:ascii="Courier New" w:hAnsi="Courier New" w:cs="Courier New"/>
+          <w:lang w:val="en-US"/>
+        </w:rPr>
+        <w:t>]]) &gt; 0) {</w:t>
+      </w:r>
+    </w:p>
+    <w:p>
+      <w:pPr>
+        <w:rPr>
+          <w:rFonts w:ascii="Courier New" w:hAnsi="Courier New" w:cs="Courier New"/>
+          <w:lang w:val="en-US"/>
+        </w:rPr>
+      </w:pPr>
+      <w:r>
+        <w:rPr>
+          <w:rFonts w:ascii="Courier New" w:hAnsi="Courier New" w:cs="Courier New"/>
+          <w:lang w:val="en-US"/>
+        </w:rPr>
+        <w:t xml:space="preserve">    p &lt;- </w:t>
+      </w:r>
+      <w:proofErr w:type="spellStart"/>
+      <w:r>
+        <w:rPr>
+          <w:rFonts w:ascii="Courier New" w:hAnsi="Courier New" w:cs="Courier New"/>
+          <w:lang w:val="en-US"/>
+        </w:rPr>
+        <w:t>ggplot</w:t>
+      </w:r>
+      <w:proofErr w:type="spellEnd"/>
+      <w:r>
+        <w:rPr>
+          <w:rFonts w:ascii="Courier New" w:hAnsi="Courier New" w:cs="Courier New"/>
+          <w:lang w:val="en-US"/>
+        </w:rPr>
+        <w:t xml:space="preserve">(wine, </w:t>
+      </w:r>
+      <w:proofErr w:type="spellStart"/>
+      <w:r>
+        <w:rPr>
+          <w:rFonts w:ascii="Courier New" w:hAnsi="Courier New" w:cs="Courier New"/>
+          <w:lang w:val="en-US"/>
+        </w:rPr>
+        <w:t>aes_string</w:t>
+      </w:r>
+      <w:proofErr w:type="spellEnd"/>
+      <w:r>
+        <w:rPr>
+          <w:rFonts w:ascii="Courier New" w:hAnsi="Courier New" w:cs="Courier New"/>
+          <w:lang w:val="en-US"/>
+        </w:rPr>
+        <w:t>(x=names(wine)[</w:t>
+      </w:r>
+      <w:proofErr w:type="spellStart"/>
+      <w:r>
+        <w:rPr>
+          <w:rFonts w:ascii="Courier New" w:hAnsi="Courier New" w:cs="Courier New"/>
+          <w:lang w:val="en-US"/>
+        </w:rPr>
+        <w:t>i</w:t>
+      </w:r>
+      <w:proofErr w:type="spellEnd"/>
+      <w:r>
+        <w:rPr>
+          <w:rFonts w:ascii="Courier New" w:hAnsi="Courier New" w:cs="Courier New"/>
+          <w:lang w:val="en-US"/>
+        </w:rPr>
+        <w:t xml:space="preserve">])) + </w:t>
+      </w:r>
+    </w:p>
+    <w:p>
+      <w:pPr>
+        <w:rPr>
+          <w:rFonts w:ascii="Courier New" w:hAnsi="Courier New" w:cs="Courier New"/>
+          <w:lang w:val="en-US"/>
+        </w:rPr>
+      </w:pPr>
+      <w:r>
+        <w:rPr>
+          <w:rFonts w:ascii="Courier New" w:hAnsi="Courier New" w:cs="Courier New"/>
+          <w:lang w:val="en-US"/>
+        </w:rPr>
+        <w:t xml:space="preserve">      </w:t>
+      </w:r>
+      <w:proofErr w:type="spellStart"/>
+      <w:r>
+        <w:rPr>
+          <w:rFonts w:ascii="Courier New" w:hAnsi="Courier New" w:cs="Courier New"/>
+          <w:lang w:val="en-US"/>
+        </w:rPr>
+        <w:t>geom_histogram</w:t>
+      </w:r>
+      <w:proofErr w:type="spellEnd"/>
+      <w:r>
+        <w:rPr>
+          <w:rFonts w:ascii="Courier New" w:hAnsi="Courier New" w:cs="Courier New"/>
+          <w:lang w:val="en-US"/>
+        </w:rPr>
+        <w:t>(</w:t>
+      </w:r>
+      <w:proofErr w:type="spellStart"/>
+      <w:r>
+        <w:rPr>
+          <w:rFonts w:ascii="Courier New" w:hAnsi="Courier New" w:cs="Courier New"/>
+          <w:lang w:val="en-US"/>
+        </w:rPr>
+        <w:t>binwidth</w:t>
+      </w:r>
+      <w:proofErr w:type="spellEnd"/>
+      <w:r>
+        <w:rPr>
+          <w:rFonts w:ascii="Courier New" w:hAnsi="Courier New" w:cs="Courier New"/>
+          <w:lang w:val="en-US"/>
+        </w:rPr>
+        <w:t xml:space="preserve"> = 1, fill="blue", color="black") +</w:t>
+      </w:r>
+    </w:p>
+    <w:p>
+      <w:pPr>
+        <w:rPr>
+          <w:rFonts w:ascii="Courier New" w:hAnsi="Courier New" w:cs="Courier New"/>
+          <w:lang w:val="en-US"/>
+        </w:rPr>
+      </w:pPr>
+      <w:r>
+        <w:rPr>
+          <w:rFonts w:ascii="Courier New" w:hAnsi="Courier New" w:cs="Courier New"/>
+          <w:lang w:val="en-US"/>
+        </w:rPr>
+        <w:t xml:space="preserve">      </w:t>
+      </w:r>
+      <w:proofErr w:type="spellStart"/>
+      <w:r>
+        <w:rPr>
+          <w:rFonts w:ascii="Courier New" w:hAnsi="Courier New" w:cs="Courier New"/>
+          <w:lang w:val="en-US"/>
+        </w:rPr>
+        <w:t>ggtitle</w:t>
+      </w:r>
+      <w:proofErr w:type="spellEnd"/>
+      <w:r>
+        <w:rPr>
+          <w:rFonts w:ascii="Courier New" w:hAnsi="Courier New" w:cs="Courier New"/>
+          <w:lang w:val="en-US"/>
+        </w:rPr>
+        <w:t xml:space="preserve">(paste("Histogram of Variable", </w:t>
+      </w:r>
+      <w:proofErr w:type="spellStart"/>
+      <w:r>
+        <w:rPr>
+          <w:rFonts w:ascii="Courier New" w:hAnsi="Courier New" w:cs="Courier New"/>
+          <w:lang w:val="en-US"/>
+        </w:rPr>
+        <w:t>i</w:t>
+      </w:r>
+      <w:proofErr w:type="spellEnd"/>
+      <w:r>
+        <w:rPr>
+          <w:rFonts w:ascii="Courier New" w:hAnsi="Courier New" w:cs="Courier New"/>
+          <w:lang w:val="en-US"/>
+        </w:rPr>
+        <w:t>, "After Removing Outliers"))</w:t>
+      </w:r>
+    </w:p>
+    <w:p>
+      <w:pPr>
+        <w:rPr>
+          <w:rFonts w:ascii="Courier New" w:hAnsi="Courier New" w:cs="Courier New"/>
+          <w:lang w:val="en-US"/>
+        </w:rPr>
+      </w:pPr>
+      <w:r>
+        <w:rPr>
+          <w:rFonts w:ascii="Courier New" w:hAnsi="Courier New" w:cs="Courier New"/>
+          <w:lang w:val="en-US"/>
+        </w:rPr>
+        <w:t xml:space="preserve">    print(p)</w:t>
+      </w:r>
+    </w:p>
+    <w:p>
+      <w:pPr>
+        <w:rPr>
+          <w:rFonts w:ascii="Courier New" w:hAnsi="Courier New" w:cs="Courier New"/>
+          <w:lang w:val="en-US"/>
+        </w:rPr>
+      </w:pPr>
+      <w:r>
+        <w:rPr>
+          <w:rFonts w:ascii="Courier New" w:hAnsi="Courier New" w:cs="Courier New"/>
+          <w:lang w:val="en-US"/>
+        </w:rPr>
+        <w:t xml:space="preserve">    </w:t>
+      </w:r>
+      <w:proofErr w:type="spellStart"/>
+      <w:r>
+        <w:rPr>
+          <w:rFonts w:ascii="Courier New" w:hAnsi="Courier New" w:cs="Courier New"/>
+          <w:lang w:val="en-US"/>
+        </w:rPr>
+        <w:t>ggsave</w:t>
+      </w:r>
+      <w:proofErr w:type="spellEnd"/>
+      <w:r>
+        <w:rPr>
+          <w:rFonts w:ascii="Courier New" w:hAnsi="Courier New" w:cs="Courier New"/>
+          <w:lang w:val="en-US"/>
+        </w:rPr>
+        <w:t>(paste("</w:t>
+      </w:r>
+      <w:proofErr w:type="spellStart"/>
+      <w:r>
+        <w:rPr>
+          <w:rFonts w:ascii="Courier New" w:hAnsi="Courier New" w:cs="Courier New"/>
+          <w:lang w:val="en-US"/>
+        </w:rPr>
+        <w:t>histogram_cleaned_var</w:t>
+      </w:r>
+      <w:proofErr w:type="spellEnd"/>
+      <w:r>
+        <w:rPr>
+          <w:rFonts w:ascii="Courier New" w:hAnsi="Courier New" w:cs="Courier New"/>
+          <w:lang w:val="en-US"/>
+        </w:rPr>
+        <w:t xml:space="preserve">", </w:t>
+      </w:r>
+      <w:proofErr w:type="spellStart"/>
+      <w:r>
+        <w:rPr>
+          <w:rFonts w:ascii="Courier New" w:hAnsi="Courier New" w:cs="Courier New"/>
+          <w:lang w:val="en-US"/>
+        </w:rPr>
+        <w:t>i</w:t>
+      </w:r>
+      <w:proofErr w:type="spellEnd"/>
+      <w:r>
+        <w:rPr>
+          <w:rFonts w:ascii="Courier New" w:hAnsi="Courier New" w:cs="Courier New"/>
+          <w:lang w:val="en-US"/>
+        </w:rPr>
+        <w:t>, ".</w:t>
+      </w:r>
+      <w:proofErr w:type="spellStart"/>
+      <w:r>
+        <w:rPr>
+          <w:rFonts w:ascii="Courier New" w:hAnsi="Courier New" w:cs="Courier New"/>
+          <w:lang w:val="en-US"/>
+        </w:rPr>
+        <w:t>png</w:t>
+      </w:r>
+      <w:proofErr w:type="spellEnd"/>
+      <w:r>
+        <w:rPr>
+          <w:rFonts w:ascii="Courier New" w:hAnsi="Courier New" w:cs="Courier New"/>
+          <w:lang w:val="en-US"/>
+        </w:rPr>
+        <w:t xml:space="preserve">", </w:t>
+      </w:r>
+      <w:proofErr w:type="spellStart"/>
+      <w:r>
+        <w:rPr>
+          <w:rFonts w:ascii="Courier New" w:hAnsi="Courier New" w:cs="Courier New"/>
+          <w:lang w:val="en-US"/>
+        </w:rPr>
+        <w:t>sep</w:t>
+      </w:r>
+      <w:proofErr w:type="spellEnd"/>
+      <w:r>
+        <w:rPr>
+          <w:rFonts w:ascii="Courier New" w:hAnsi="Courier New" w:cs="Courier New"/>
+          <w:lang w:val="en-US"/>
+        </w:rPr>
+        <w:t>=""), plot=p, width=10, height=6)</w:t>
+      </w:r>
+    </w:p>
+    <w:p>
+      <w:pPr>
+        <w:rPr>
+          <w:rFonts w:ascii="Courier New" w:hAnsi="Courier New" w:cs="Courier New"/>
+          <w:lang w:val="en-US"/>
+        </w:rPr>
+      </w:pPr>
+      <w:r>
+        <w:rPr>
+          <w:rFonts w:ascii="Courier New" w:hAnsi="Courier New" w:cs="Courier New"/>
+          <w:lang w:val="en-US"/>
+        </w:rPr>
+        <w:t xml:space="preserve">  }</w:t>
+      </w:r>
+    </w:p>
+    <w:p>
+      <w:pPr>
+        <w:rPr>
+          <w:rFonts w:ascii="Courier New" w:hAnsi="Courier New" w:cs="Courier New"/>
+          <w:lang w:val="en-US"/>
+        </w:rPr>
+      </w:pPr>
+      <w:r>
+        <w:rPr>
+          <w:rFonts w:ascii="Courier New" w:hAnsi="Courier New" w:cs="Courier New"/>
+          <w:lang w:val="en-US"/>
+        </w:rPr>
+        <w:t>}</w:t>
+      </w:r>
+    </w:p>
+    <w:p>
+      <w:pPr>
+        <w:rPr>
+          <w:rFonts w:ascii="Courier New" w:hAnsi="Courier New" w:cs="Courier New"/>
+          <w:lang w:val="en-US"/>
+        </w:rPr>
+      </w:pPr>
+    </w:p>
+    <w:p>
+      <w:pPr>
+        <w:rPr>
+          <w:rFonts w:ascii="Courier New" w:hAnsi="Courier New" w:cs="Courier New"/>
+          <w:lang w:val="en-US"/>
+        </w:rPr>
+      </w:pPr>
+      <w:r>
+        <w:rPr>
+          <w:rFonts w:ascii="Courier New" w:hAnsi="Courier New" w:cs="Courier New"/>
+          <w:noProof/>
+          <w:lang w:val="en-US"/>
+        </w:rPr>
+        <w:drawing>
+          <wp:inline distT="0" distB="0" distL="0" distR="0" wp14:anchorId="5C552440" wp14:editId="007AC128">
+            <wp:extent cx="5764530" cy="3458845"/>
+            <wp:effectExtent l="0" t="0" r="7620" b="8255"/>
+            <wp:docPr id="425116573" name="Obraz 3"/>
+            <wp:cNvGraphicFramePr>
+              <a:graphicFrameLocks xmlns:a="http://schemas.openxmlformats.org/drawingml/2006/main" noChangeAspect="1"/>
+            </wp:cNvGraphicFramePr>
+            <a:graphic xmlns:a="http://schemas.openxmlformats.org/drawingml/2006/main">
+              <a:graphicData uri="http://schemas.openxmlformats.org/drawingml/2006/picture">
+                <pic:pic xmlns:pic="http://schemas.openxmlformats.org/drawingml/2006/picture">
+                  <pic:nvPicPr>
+                    <pic:cNvPr id="0" name="Picture 3"/>
                     <pic:cNvPicPr>
                       <a:picLocks noChangeAspect="1" noChangeArrowheads="1"/>
                     </pic:cNvPicPr>
                   </pic:nvPicPr>
                   <pic:blipFill>
-                    <a:blip r:embed="rId35">
+                    <a:blip r:embed="rId37" cstate="print">
                       <a:extLst>
                         <a:ext uri="{28A0092B-C50C-407E-A947-70E740481C1C}">
                           <a14:useLocalDpi xmlns:a14="http://schemas.microsoft.com/office/drawing/2010/main" val="0"/>
@@ -6693,7 +7112,7 @@
                   <pic:spPr bwMode="auto">
                     <a:xfrm>
                       <a:off x="0" y="0"/>
-                      <a:ext cx="2915518" cy="3632051"/>
+                      <a:ext cx="5764530" cy="3458845"/>
                     </a:xfrm>
                     <a:prstGeom prst="rect">
                       <a:avLst/>
@@ -6714,18 +7133,21 @@
       <w:pPr>
         <w:rPr>
           <w:rFonts w:ascii="Courier New" w:hAnsi="Courier New" w:cs="Courier New"/>
+          <w:lang w:val="en-US"/>
         </w:rPr>
       </w:pPr>
       <w:r>
         <w:rPr>
           <w:rFonts w:ascii="Courier New" w:hAnsi="Courier New" w:cs="Courier New"/>
           <w:noProof/>
-        </w:rPr>
+          <w:lang w:val="en-US"/>
+        </w:rPr>
+        <w:lastRenderedPageBreak/>
         <w:drawing>
-          <wp:inline distT="0" distB="0" distL="0" distR="0" wp14:anchorId="192C27B9" wp14:editId="1FAC1C28">
-            <wp:extent cx="2906230" cy="3620481"/>
-            <wp:effectExtent l="0" t="0" r="8890" b="0"/>
-            <wp:docPr id="1932293744" name="Obraz 6"/>
+          <wp:inline distT="0" distB="0" distL="0" distR="0" wp14:anchorId="33AA44B6" wp14:editId="19663137">
+            <wp:extent cx="5764530" cy="3458845"/>
+            <wp:effectExtent l="0" t="0" r="7620" b="8255"/>
+            <wp:docPr id="1455720350" name="Obraz 4"/>
             <wp:cNvGraphicFramePr>
               <a:graphicFrameLocks xmlns:a="http://schemas.openxmlformats.org/drawingml/2006/main" noChangeAspect="1"/>
             </wp:cNvGraphicFramePr>
@@ -6733,13 +7155,13 @@
               <a:graphicData uri="http://schemas.openxmlformats.org/drawingml/2006/picture">
                 <pic:pic xmlns:pic="http://schemas.openxmlformats.org/drawingml/2006/picture">
                   <pic:nvPicPr>
-                    <pic:cNvPr id="0" name="Picture 14"/>
+                    <pic:cNvPr id="0" name="Picture 4"/>
                     <pic:cNvPicPr>
                       <a:picLocks noChangeAspect="1" noChangeArrowheads="1"/>
                     </pic:cNvPicPr>
                   </pic:nvPicPr>
                   <pic:blipFill>
-                    <a:blip r:embed="rId36">
+                    <a:blip r:embed="rId38" cstate="print">
                       <a:extLst>
                         <a:ext uri="{28A0092B-C50C-407E-A947-70E740481C1C}">
                           <a14:useLocalDpi xmlns:a14="http://schemas.microsoft.com/office/drawing/2010/main" val="0"/>
@@ -6754,7 +7176,7 @@
                   <pic:spPr bwMode="auto">
                     <a:xfrm>
                       <a:off x="0" y="0"/>
-                      <a:ext cx="2923331" cy="3641785"/>
+                      <a:ext cx="5764530" cy="3458845"/>
                     </a:xfrm>
                     <a:prstGeom prst="rect">
                       <a:avLst/>
@@ -6781,838 +7203,22 @@
         <w:rPr>
           <w:rFonts w:ascii="Courier New" w:hAnsi="Courier New" w:cs="Courier New"/>
         </w:rPr>
-        <w:t># Część c: Usuwanie punktów oddalonych</w:t>
-      </w:r>
-    </w:p>
-    <w:p>
-      <w:pPr>
-        <w:rPr>
-          <w:rFonts w:ascii="Courier New" w:hAnsi="Courier New" w:cs="Courier New"/>
-        </w:rPr>
-      </w:pPr>
-      <w:proofErr w:type="spellStart"/>
-      <w:r>
-        <w:rPr>
-          <w:rFonts w:ascii="Courier New" w:hAnsi="Courier New" w:cs="Courier New"/>
-        </w:rPr>
-        <w:t>cleaned_wine_data</w:t>
-      </w:r>
-      <w:proofErr w:type="spellEnd"/>
-      <w:r>
-        <w:rPr>
-          <w:rFonts w:ascii="Courier New" w:hAnsi="Courier New" w:cs="Courier New"/>
-        </w:rPr>
-        <w:t xml:space="preserve"> &lt;- </w:t>
-      </w:r>
-      <w:proofErr w:type="spellStart"/>
-      <w:r>
-        <w:rPr>
-          <w:rFonts w:ascii="Courier New" w:hAnsi="Courier New" w:cs="Courier New"/>
-        </w:rPr>
-        <w:t>wine_data</w:t>
-      </w:r>
-      <w:proofErr w:type="spellEnd"/>
-    </w:p>
-    <w:p>
-      <w:pPr>
-        <w:rPr>
-          <w:rFonts w:ascii="Courier New" w:hAnsi="Courier New" w:cs="Courier New"/>
-          <w:lang w:val="en-US"/>
-        </w:rPr>
-      </w:pPr>
-      <w:r>
-        <w:rPr>
-          <w:rFonts w:ascii="Courier New" w:hAnsi="Courier New" w:cs="Courier New"/>
-          <w:lang w:val="en-US"/>
-        </w:rPr>
-        <w:t>for (var in names(</w:t>
-      </w:r>
-      <w:proofErr w:type="spellStart"/>
-      <w:r>
-        <w:rPr>
-          <w:rFonts w:ascii="Courier New" w:hAnsi="Courier New" w:cs="Courier New"/>
-          <w:lang w:val="en-US"/>
-        </w:rPr>
-        <w:t>wine_data</w:t>
-      </w:r>
-      <w:proofErr w:type="spellEnd"/>
-      <w:r>
-        <w:rPr>
-          <w:rFonts w:ascii="Courier New" w:hAnsi="Courier New" w:cs="Courier New"/>
-          <w:lang w:val="en-US"/>
-        </w:rPr>
-        <w:t>)) {</w:t>
-      </w:r>
-    </w:p>
-    <w:p>
-      <w:pPr>
-        <w:rPr>
-          <w:rFonts w:ascii="Courier New" w:hAnsi="Courier New" w:cs="Courier New"/>
-          <w:lang w:val="en-US"/>
-        </w:rPr>
-      </w:pPr>
-      <w:r>
-        <w:rPr>
-          <w:rFonts w:ascii="Courier New" w:hAnsi="Courier New" w:cs="Courier New"/>
-          <w:lang w:val="en-US"/>
-        </w:rPr>
-        <w:t xml:space="preserve">  </w:t>
-      </w:r>
-      <w:proofErr w:type="spellStart"/>
-      <w:r>
-        <w:rPr>
-          <w:rFonts w:ascii="Courier New" w:hAnsi="Courier New" w:cs="Courier New"/>
-          <w:lang w:val="en-US"/>
-        </w:rPr>
-        <w:t>cleaned_wine_data</w:t>
-      </w:r>
-      <w:proofErr w:type="spellEnd"/>
-      <w:r>
-        <w:rPr>
-          <w:rFonts w:ascii="Courier New" w:hAnsi="Courier New" w:cs="Courier New"/>
-          <w:lang w:val="en-US"/>
-        </w:rPr>
-        <w:t xml:space="preserve"> &lt;- </w:t>
-      </w:r>
-      <w:proofErr w:type="spellStart"/>
-      <w:r>
-        <w:rPr>
-          <w:rFonts w:ascii="Courier New" w:hAnsi="Courier New" w:cs="Courier New"/>
-          <w:lang w:val="en-US"/>
-        </w:rPr>
-        <w:t>cleaned_wine_data</w:t>
-      </w:r>
-      <w:proofErr w:type="spellEnd"/>
-      <w:r>
-        <w:rPr>
-          <w:rFonts w:ascii="Courier New" w:hAnsi="Courier New" w:cs="Courier New"/>
-          <w:lang w:val="en-US"/>
-        </w:rPr>
-        <w:t>[</w:t>
-      </w:r>
-      <w:proofErr w:type="spellStart"/>
-      <w:r>
-        <w:rPr>
-          <w:rFonts w:ascii="Courier New" w:hAnsi="Courier New" w:cs="Courier New"/>
-          <w:lang w:val="en-US"/>
-        </w:rPr>
-        <w:t>cleaned_wine_data</w:t>
-      </w:r>
-      <w:proofErr w:type="spellEnd"/>
-      <w:r>
-        <w:rPr>
-          <w:rFonts w:ascii="Courier New" w:hAnsi="Courier New" w:cs="Courier New"/>
-          <w:lang w:val="en-US"/>
-        </w:rPr>
-        <w:t xml:space="preserve">[[var]] &gt;= </w:t>
-      </w:r>
-      <w:proofErr w:type="spellStart"/>
-      <w:r>
-        <w:rPr>
-          <w:rFonts w:ascii="Courier New" w:hAnsi="Courier New" w:cs="Courier New"/>
-          <w:lang w:val="en-US"/>
-        </w:rPr>
-        <w:t>outliers_info</w:t>
-      </w:r>
-      <w:proofErr w:type="spellEnd"/>
-      <w:r>
-        <w:rPr>
-          <w:rFonts w:ascii="Courier New" w:hAnsi="Courier New" w:cs="Courier New"/>
-          <w:lang w:val="en-US"/>
-        </w:rPr>
-        <w:t>[[var]]$</w:t>
-      </w:r>
-      <w:proofErr w:type="spellStart"/>
-      <w:r>
-        <w:rPr>
-          <w:rFonts w:ascii="Courier New" w:hAnsi="Courier New" w:cs="Courier New"/>
-          <w:lang w:val="en-US"/>
-        </w:rPr>
-        <w:t>dolna_granica</w:t>
-      </w:r>
-      <w:proofErr w:type="spellEnd"/>
-      <w:r>
-        <w:rPr>
-          <w:rFonts w:ascii="Courier New" w:hAnsi="Courier New" w:cs="Courier New"/>
-          <w:lang w:val="en-US"/>
-        </w:rPr>
-        <w:t xml:space="preserve"> &amp;</w:t>
-      </w:r>
-    </w:p>
-    <w:p>
-      <w:pPr>
-        <w:rPr>
-          <w:rFonts w:ascii="Courier New" w:hAnsi="Courier New" w:cs="Courier New"/>
-          <w:lang w:val="en-US"/>
-        </w:rPr>
-      </w:pPr>
-      <w:r>
-        <w:rPr>
-          <w:rFonts w:ascii="Courier New" w:hAnsi="Courier New" w:cs="Courier New"/>
-          <w:lang w:val="en-US"/>
-        </w:rPr>
-        <w:lastRenderedPageBreak/>
-        <w:t xml:space="preserve">                                           </w:t>
-      </w:r>
-      <w:proofErr w:type="spellStart"/>
-      <w:r>
-        <w:rPr>
-          <w:rFonts w:ascii="Courier New" w:hAnsi="Courier New" w:cs="Courier New"/>
-          <w:lang w:val="en-US"/>
-        </w:rPr>
-        <w:t>cleaned_wine_data</w:t>
-      </w:r>
-      <w:proofErr w:type="spellEnd"/>
-      <w:r>
-        <w:rPr>
-          <w:rFonts w:ascii="Courier New" w:hAnsi="Courier New" w:cs="Courier New"/>
-          <w:lang w:val="en-US"/>
-        </w:rPr>
-        <w:t xml:space="preserve">[[var]] &lt;= </w:t>
-      </w:r>
-      <w:proofErr w:type="spellStart"/>
-      <w:r>
-        <w:rPr>
-          <w:rFonts w:ascii="Courier New" w:hAnsi="Courier New" w:cs="Courier New"/>
-          <w:lang w:val="en-US"/>
-        </w:rPr>
-        <w:t>outliers_info</w:t>
-      </w:r>
-      <w:proofErr w:type="spellEnd"/>
-      <w:r>
-        <w:rPr>
-          <w:rFonts w:ascii="Courier New" w:hAnsi="Courier New" w:cs="Courier New"/>
-          <w:lang w:val="en-US"/>
-        </w:rPr>
-        <w:t>[[var]]$</w:t>
-      </w:r>
-      <w:proofErr w:type="spellStart"/>
-      <w:r>
-        <w:rPr>
-          <w:rFonts w:ascii="Courier New" w:hAnsi="Courier New" w:cs="Courier New"/>
-          <w:lang w:val="en-US"/>
-        </w:rPr>
-        <w:t>gorna_granica</w:t>
-      </w:r>
-      <w:proofErr w:type="spellEnd"/>
-      <w:r>
-        <w:rPr>
-          <w:rFonts w:ascii="Courier New" w:hAnsi="Courier New" w:cs="Courier New"/>
-          <w:lang w:val="en-US"/>
-        </w:rPr>
-        <w:t>, ]</w:t>
-      </w:r>
-    </w:p>
-    <w:p>
-      <w:pPr>
-        <w:rPr>
-          <w:rFonts w:ascii="Courier New" w:hAnsi="Courier New" w:cs="Courier New"/>
-        </w:rPr>
-      </w:pPr>
-      <w:r>
-        <w:rPr>
-          <w:rFonts w:ascii="Courier New" w:hAnsi="Courier New" w:cs="Courier New"/>
-        </w:rPr>
-        <w:t>}</w:t>
-      </w:r>
-    </w:p>
-    <w:p>
-      <w:pPr>
-        <w:rPr>
-          <w:rFonts w:ascii="Courier New" w:hAnsi="Courier New" w:cs="Courier New"/>
-        </w:rPr>
-      </w:pPr>
-    </w:p>
-    <w:p>
-      <w:pPr>
-        <w:rPr>
-          <w:rFonts w:ascii="Courier New" w:hAnsi="Courier New" w:cs="Courier New"/>
-        </w:rPr>
-      </w:pPr>
-      <w:r>
-        <w:rPr>
-          <w:rFonts w:ascii="Courier New" w:hAnsi="Courier New" w:cs="Courier New"/>
-        </w:rPr>
-        <w:t># Część d: Wizualizacja po usunięciu punktów oddalonych dla tych samych 4 zmiennych</w:t>
-      </w:r>
-    </w:p>
-    <w:p>
-      <w:pPr>
-        <w:rPr>
-          <w:rFonts w:ascii="Courier New" w:hAnsi="Courier New" w:cs="Courier New"/>
-          <w:lang w:val="en-US"/>
-        </w:rPr>
-      </w:pPr>
-      <w:proofErr w:type="spellStart"/>
-      <w:r>
-        <w:rPr>
-          <w:rFonts w:ascii="Courier New" w:hAnsi="Courier New" w:cs="Courier New"/>
-          <w:lang w:val="en-US"/>
-        </w:rPr>
-        <w:t>cleaned_plots</w:t>
-      </w:r>
-      <w:proofErr w:type="spellEnd"/>
-      <w:r>
-        <w:rPr>
-          <w:rFonts w:ascii="Courier New" w:hAnsi="Courier New" w:cs="Courier New"/>
-          <w:lang w:val="en-US"/>
-        </w:rPr>
-        <w:t xml:space="preserve"> &lt;- list()</w:t>
-      </w:r>
-    </w:p>
-    <w:p>
-      <w:pPr>
-        <w:rPr>
-          <w:rFonts w:ascii="Courier New" w:hAnsi="Courier New" w:cs="Courier New"/>
-          <w:lang w:val="en-US"/>
-        </w:rPr>
-      </w:pPr>
-      <w:r>
-        <w:rPr>
-          <w:rFonts w:ascii="Courier New" w:hAnsi="Courier New" w:cs="Courier New"/>
-          <w:lang w:val="en-US"/>
-        </w:rPr>
-        <w:t xml:space="preserve">for (var in </w:t>
-      </w:r>
-      <w:proofErr w:type="spellStart"/>
-      <w:r>
-        <w:rPr>
-          <w:rFonts w:ascii="Courier New" w:hAnsi="Courier New" w:cs="Courier New"/>
-          <w:lang w:val="en-US"/>
-        </w:rPr>
-        <w:t>selected_vars</w:t>
-      </w:r>
-      <w:proofErr w:type="spellEnd"/>
-      <w:r>
-        <w:rPr>
-          <w:rFonts w:ascii="Courier New" w:hAnsi="Courier New" w:cs="Courier New"/>
-          <w:lang w:val="en-US"/>
-        </w:rPr>
-        <w:t>) {</w:t>
-      </w:r>
-    </w:p>
-    <w:p>
-      <w:pPr>
-        <w:rPr>
-          <w:rFonts w:ascii="Courier New" w:hAnsi="Courier New" w:cs="Courier New"/>
-          <w:lang w:val="en-US"/>
-        </w:rPr>
-      </w:pPr>
-      <w:r>
-        <w:rPr>
-          <w:rFonts w:ascii="Courier New" w:hAnsi="Courier New" w:cs="Courier New"/>
-          <w:lang w:val="en-US"/>
-        </w:rPr>
-        <w:t xml:space="preserve">  plot &lt;- </w:t>
-      </w:r>
-      <w:proofErr w:type="spellStart"/>
-      <w:r>
-        <w:rPr>
-          <w:rFonts w:ascii="Courier New" w:hAnsi="Courier New" w:cs="Courier New"/>
-          <w:lang w:val="en-US"/>
-        </w:rPr>
-        <w:t>ggplot</w:t>
-      </w:r>
-      <w:proofErr w:type="spellEnd"/>
-      <w:r>
-        <w:rPr>
-          <w:rFonts w:ascii="Courier New" w:hAnsi="Courier New" w:cs="Courier New"/>
-          <w:lang w:val="en-US"/>
-        </w:rPr>
-        <w:t>(</w:t>
-      </w:r>
-      <w:proofErr w:type="spellStart"/>
-      <w:r>
-        <w:rPr>
-          <w:rFonts w:ascii="Courier New" w:hAnsi="Courier New" w:cs="Courier New"/>
-          <w:lang w:val="en-US"/>
-        </w:rPr>
-        <w:t>cleaned_wine_data</w:t>
-      </w:r>
-      <w:proofErr w:type="spellEnd"/>
-      <w:r>
-        <w:rPr>
-          <w:rFonts w:ascii="Courier New" w:hAnsi="Courier New" w:cs="Courier New"/>
-          <w:lang w:val="en-US"/>
-        </w:rPr>
-        <w:t xml:space="preserve">, </w:t>
-      </w:r>
-      <w:proofErr w:type="spellStart"/>
-      <w:r>
-        <w:rPr>
-          <w:rFonts w:ascii="Courier New" w:hAnsi="Courier New" w:cs="Courier New"/>
-          <w:lang w:val="en-US"/>
-        </w:rPr>
-        <w:t>aes_string</w:t>
-      </w:r>
-      <w:proofErr w:type="spellEnd"/>
-      <w:r>
-        <w:rPr>
-          <w:rFonts w:ascii="Courier New" w:hAnsi="Courier New" w:cs="Courier New"/>
-          <w:lang w:val="en-US"/>
-        </w:rPr>
-        <w:t xml:space="preserve">(x=var)) + </w:t>
-      </w:r>
-    </w:p>
-    <w:p>
-      <w:pPr>
-        <w:rPr>
-          <w:rFonts w:ascii="Courier New" w:hAnsi="Courier New" w:cs="Courier New"/>
-          <w:lang w:val="en-US"/>
-        </w:rPr>
-      </w:pPr>
-      <w:r>
-        <w:rPr>
-          <w:rFonts w:ascii="Courier New" w:hAnsi="Courier New" w:cs="Courier New"/>
-          <w:lang w:val="en-US"/>
-        </w:rPr>
-        <w:t xml:space="preserve">    </w:t>
-      </w:r>
-      <w:proofErr w:type="spellStart"/>
-      <w:r>
-        <w:rPr>
-          <w:rFonts w:ascii="Courier New" w:hAnsi="Courier New" w:cs="Courier New"/>
-          <w:lang w:val="en-US"/>
-        </w:rPr>
-        <w:t>geom_histogram</w:t>
-      </w:r>
-      <w:proofErr w:type="spellEnd"/>
-      <w:r>
-        <w:rPr>
-          <w:rFonts w:ascii="Courier New" w:hAnsi="Courier New" w:cs="Courier New"/>
-          <w:lang w:val="en-US"/>
-        </w:rPr>
-        <w:t>(</w:t>
-      </w:r>
-      <w:proofErr w:type="spellStart"/>
-      <w:r>
-        <w:rPr>
-          <w:rFonts w:ascii="Courier New" w:hAnsi="Courier New" w:cs="Courier New"/>
-          <w:lang w:val="en-US"/>
-        </w:rPr>
-        <w:t>binwidth</w:t>
-      </w:r>
-      <w:proofErr w:type="spellEnd"/>
-      <w:r>
-        <w:rPr>
-          <w:rFonts w:ascii="Courier New" w:hAnsi="Courier New" w:cs="Courier New"/>
-          <w:lang w:val="en-US"/>
-        </w:rPr>
-        <w:t xml:space="preserve"> = 1, fill="green", color="black") +</w:t>
-      </w:r>
-    </w:p>
-    <w:p>
-      <w:pPr>
-        <w:rPr>
-          <w:rFonts w:ascii="Courier New" w:hAnsi="Courier New" w:cs="Courier New"/>
-        </w:rPr>
-      </w:pPr>
-      <w:r>
-        <w:rPr>
-          <w:rFonts w:ascii="Courier New" w:hAnsi="Courier New" w:cs="Courier New"/>
-          <w:lang w:val="en-US"/>
-        </w:rPr>
-        <w:t xml:space="preserve">    </w:t>
-      </w:r>
-      <w:proofErr w:type="spellStart"/>
-      <w:r>
-        <w:rPr>
-          <w:rFonts w:ascii="Courier New" w:hAnsi="Courier New" w:cs="Courier New"/>
-        </w:rPr>
-        <w:t>ggtitle</w:t>
-      </w:r>
-      <w:proofErr w:type="spellEnd"/>
-      <w:r>
-        <w:rPr>
-          <w:rFonts w:ascii="Courier New" w:hAnsi="Courier New" w:cs="Courier New"/>
-        </w:rPr>
-        <w:t>(</w:t>
-      </w:r>
-      <w:proofErr w:type="spellStart"/>
-      <w:r>
-        <w:rPr>
-          <w:rFonts w:ascii="Courier New" w:hAnsi="Courier New" w:cs="Courier New"/>
-        </w:rPr>
-        <w:t>paste</w:t>
-      </w:r>
-      <w:proofErr w:type="spellEnd"/>
-      <w:r>
-        <w:rPr>
-          <w:rFonts w:ascii="Courier New" w:hAnsi="Courier New" w:cs="Courier New"/>
-        </w:rPr>
-        <w:t xml:space="preserve">("Histogram zmiennej", </w:t>
-      </w:r>
-      <w:proofErr w:type="spellStart"/>
-      <w:r>
-        <w:rPr>
-          <w:rFonts w:ascii="Courier New" w:hAnsi="Courier New" w:cs="Courier New"/>
-        </w:rPr>
-        <w:t>var</w:t>
-      </w:r>
-      <w:proofErr w:type="spellEnd"/>
-      <w:r>
-        <w:rPr>
-          <w:rFonts w:ascii="Courier New" w:hAnsi="Courier New" w:cs="Courier New"/>
-        </w:rPr>
-        <w:t>, "po usunięciu punktów oddalonych"))</w:t>
-      </w:r>
-    </w:p>
-    <w:p>
-      <w:pPr>
-        <w:rPr>
-          <w:rFonts w:ascii="Courier New" w:hAnsi="Courier New" w:cs="Courier New"/>
-        </w:rPr>
-      </w:pPr>
-      <w:r>
-        <w:rPr>
-          <w:rFonts w:ascii="Courier New" w:hAnsi="Courier New" w:cs="Courier New"/>
-        </w:rPr>
-        <w:t xml:space="preserve">  </w:t>
-      </w:r>
-      <w:proofErr w:type="spellStart"/>
-      <w:r>
-        <w:rPr>
-          <w:rFonts w:ascii="Courier New" w:hAnsi="Courier New" w:cs="Courier New"/>
-        </w:rPr>
-        <w:t>cleaned_plots</w:t>
-      </w:r>
-      <w:proofErr w:type="spellEnd"/>
-      <w:r>
-        <w:rPr>
-          <w:rFonts w:ascii="Courier New" w:hAnsi="Courier New" w:cs="Courier New"/>
-        </w:rPr>
-        <w:t>[[</w:t>
-      </w:r>
-      <w:proofErr w:type="spellStart"/>
-      <w:r>
-        <w:rPr>
-          <w:rFonts w:ascii="Courier New" w:hAnsi="Courier New" w:cs="Courier New"/>
-        </w:rPr>
-        <w:t>var</w:t>
-      </w:r>
-      <w:proofErr w:type="spellEnd"/>
-      <w:r>
-        <w:rPr>
-          <w:rFonts w:ascii="Courier New" w:hAnsi="Courier New" w:cs="Courier New"/>
-        </w:rPr>
-        <w:t>]] &lt;- plot</w:t>
-      </w:r>
-    </w:p>
-    <w:p>
-      <w:pPr>
-        <w:rPr>
-          <w:rFonts w:ascii="Courier New" w:hAnsi="Courier New" w:cs="Courier New"/>
-        </w:rPr>
-      </w:pPr>
-      <w:r>
-        <w:rPr>
-          <w:rFonts w:ascii="Courier New" w:hAnsi="Courier New" w:cs="Courier New"/>
-        </w:rPr>
-        <w:t>}</w:t>
-      </w:r>
-    </w:p>
-    <w:p>
-      <w:pPr>
-        <w:rPr>
-          <w:rFonts w:ascii="Courier New" w:hAnsi="Courier New" w:cs="Courier New"/>
-        </w:rPr>
-      </w:pPr>
-    </w:p>
-    <w:p>
-      <w:pPr>
-        <w:rPr>
-          <w:rFonts w:ascii="Courier New" w:hAnsi="Courier New" w:cs="Courier New"/>
-        </w:rPr>
-      </w:pPr>
-      <w:r>
-        <w:rPr>
-          <w:rFonts w:ascii="Courier New" w:hAnsi="Courier New" w:cs="Courier New"/>
-          <w:noProof/>
-        </w:rPr>
-        <w:drawing>
-          <wp:inline distT="0" distB="0" distL="0" distR="0" wp14:anchorId="084234EF" wp14:editId="47EDE1E0">
-            <wp:extent cx="3377194" cy="3767328"/>
-            <wp:effectExtent l="0" t="0" r="0" b="5080"/>
-            <wp:docPr id="1071748914" name="Obraz 7"/>
-            <wp:cNvGraphicFramePr>
-              <a:graphicFrameLocks xmlns:a="http://schemas.openxmlformats.org/drawingml/2006/main" noChangeAspect="1"/>
-            </wp:cNvGraphicFramePr>
-            <a:graphic xmlns:a="http://schemas.openxmlformats.org/drawingml/2006/main">
-              <a:graphicData uri="http://schemas.openxmlformats.org/drawingml/2006/picture">
-                <pic:pic xmlns:pic="http://schemas.openxmlformats.org/drawingml/2006/picture">
-                  <pic:nvPicPr>
-                    <pic:cNvPr id="0" name="Picture 15"/>
-                    <pic:cNvPicPr>
-                      <a:picLocks noChangeAspect="1" noChangeArrowheads="1"/>
-                    </pic:cNvPicPr>
-                  </pic:nvPicPr>
-                  <pic:blipFill>
-                    <a:blip r:embed="rId37">
-                      <a:extLst>
-                        <a:ext uri="{28A0092B-C50C-407E-A947-70E740481C1C}">
-                          <a14:useLocalDpi xmlns:a14="http://schemas.microsoft.com/office/drawing/2010/main" val="0"/>
-                        </a:ext>
-                      </a:extLst>
-                    </a:blip>
-                    <a:srcRect/>
-                    <a:stretch>
-                      <a:fillRect/>
-                    </a:stretch>
-                  </pic:blipFill>
-                  <pic:spPr bwMode="auto">
-                    <a:xfrm>
-                      <a:off x="0" y="0"/>
-                      <a:ext cx="3380713" cy="3771254"/>
-                    </a:xfrm>
-                    <a:prstGeom prst="rect">
-                      <a:avLst/>
-                    </a:prstGeom>
-                    <a:noFill/>
-                    <a:ln>
-                      <a:noFill/>
-                    </a:ln>
-                  </pic:spPr>
-                </pic:pic>
-              </a:graphicData>
-            </a:graphic>
-          </wp:inline>
-        </w:drawing>
-      </w:r>
-    </w:p>
-    <w:p>
-      <w:pPr>
-        <w:rPr>
-          <w:rFonts w:ascii="Courier New" w:hAnsi="Courier New" w:cs="Courier New"/>
-        </w:rPr>
-      </w:pPr>
-      <w:r>
-        <w:rPr>
-          <w:rFonts w:ascii="Courier New" w:hAnsi="Courier New" w:cs="Courier New"/>
-          <w:noProof/>
-        </w:rPr>
-        <w:lastRenderedPageBreak/>
-        <w:drawing>
-          <wp:inline distT="0" distB="0" distL="0" distR="0" wp14:anchorId="3E7362AF" wp14:editId="533B12E5">
-            <wp:extent cx="3503980" cy="3908759"/>
-            <wp:effectExtent l="0" t="0" r="1270" b="0"/>
-            <wp:docPr id="1512376506" name="Obraz 8"/>
-            <wp:cNvGraphicFramePr>
-              <a:graphicFrameLocks xmlns:a="http://schemas.openxmlformats.org/drawingml/2006/main" noChangeAspect="1"/>
-            </wp:cNvGraphicFramePr>
-            <a:graphic xmlns:a="http://schemas.openxmlformats.org/drawingml/2006/main">
-              <a:graphicData uri="http://schemas.openxmlformats.org/drawingml/2006/picture">
-                <pic:pic xmlns:pic="http://schemas.openxmlformats.org/drawingml/2006/picture">
-                  <pic:nvPicPr>
-                    <pic:cNvPr id="0" name="Picture 16"/>
-                    <pic:cNvPicPr>
-                      <a:picLocks noChangeAspect="1" noChangeArrowheads="1"/>
-                    </pic:cNvPicPr>
-                  </pic:nvPicPr>
-                  <pic:blipFill>
-                    <a:blip r:embed="rId38">
-                      <a:extLst>
-                        <a:ext uri="{28A0092B-C50C-407E-A947-70E740481C1C}">
-                          <a14:useLocalDpi xmlns:a14="http://schemas.microsoft.com/office/drawing/2010/main" val="0"/>
-                        </a:ext>
-                      </a:extLst>
-                    </a:blip>
-                    <a:srcRect/>
-                    <a:stretch>
-                      <a:fillRect/>
-                    </a:stretch>
-                  </pic:blipFill>
-                  <pic:spPr bwMode="auto">
-                    <a:xfrm>
-                      <a:off x="0" y="0"/>
-                      <a:ext cx="3508100" cy="3913354"/>
-                    </a:xfrm>
-                    <a:prstGeom prst="rect">
-                      <a:avLst/>
-                    </a:prstGeom>
-                    <a:noFill/>
-                    <a:ln>
-                      <a:noFill/>
-                    </a:ln>
-                  </pic:spPr>
-                </pic:pic>
-              </a:graphicData>
-            </a:graphic>
-          </wp:inline>
-        </w:drawing>
-      </w:r>
-    </w:p>
-    <w:p>
-      <w:pPr>
-        <w:rPr>
-          <w:rFonts w:ascii="Courier New" w:hAnsi="Courier New" w:cs="Courier New"/>
-        </w:rPr>
-      </w:pPr>
-      <w:r>
-        <w:rPr>
-          <w:rFonts w:ascii="Courier New" w:hAnsi="Courier New" w:cs="Courier New"/>
-          <w:noProof/>
-        </w:rPr>
-        <w:drawing>
-          <wp:inline distT="0" distB="0" distL="0" distR="0" wp14:anchorId="49E36774" wp14:editId="4B19DB14">
-            <wp:extent cx="3514490" cy="3920485"/>
-            <wp:effectExtent l="0" t="0" r="0" b="4445"/>
-            <wp:docPr id="1697354490" name="Obraz 9"/>
-            <wp:cNvGraphicFramePr>
-              <a:graphicFrameLocks xmlns:a="http://schemas.openxmlformats.org/drawingml/2006/main" noChangeAspect="1"/>
-            </wp:cNvGraphicFramePr>
-            <a:graphic xmlns:a="http://schemas.openxmlformats.org/drawingml/2006/main">
-              <a:graphicData uri="http://schemas.openxmlformats.org/drawingml/2006/picture">
-                <pic:pic xmlns:pic="http://schemas.openxmlformats.org/drawingml/2006/picture">
-                  <pic:nvPicPr>
-                    <pic:cNvPr id="0" name="Picture 17"/>
-                    <pic:cNvPicPr>
-                      <a:picLocks noChangeAspect="1" noChangeArrowheads="1"/>
-                    </pic:cNvPicPr>
-                  </pic:nvPicPr>
-                  <pic:blipFill>
-                    <a:blip r:embed="rId39">
-                      <a:extLst>
-                        <a:ext uri="{28A0092B-C50C-407E-A947-70E740481C1C}">
-                          <a14:useLocalDpi xmlns:a14="http://schemas.microsoft.com/office/drawing/2010/main" val="0"/>
-                        </a:ext>
-                      </a:extLst>
-                    </a:blip>
-                    <a:srcRect/>
-                    <a:stretch>
-                      <a:fillRect/>
-                    </a:stretch>
-                  </pic:blipFill>
-                  <pic:spPr bwMode="auto">
-                    <a:xfrm>
-                      <a:off x="0" y="0"/>
-                      <a:ext cx="3530812" cy="3938693"/>
-                    </a:xfrm>
-                    <a:prstGeom prst="rect">
-                      <a:avLst/>
-                    </a:prstGeom>
-                    <a:noFill/>
-                    <a:ln>
-                      <a:noFill/>
-                    </a:ln>
-                  </pic:spPr>
-                </pic:pic>
-              </a:graphicData>
-            </a:graphic>
-          </wp:inline>
-        </w:drawing>
-      </w:r>
-    </w:p>
-    <w:p>
-      <w:pPr>
-        <w:rPr>
-          <w:rFonts w:ascii="Courier New" w:hAnsi="Courier New" w:cs="Courier New"/>
-        </w:rPr>
-      </w:pPr>
-      <w:r>
-        <w:rPr>
-          <w:rFonts w:ascii="Courier New" w:hAnsi="Courier New" w:cs="Courier New"/>
-          <w:noProof/>
-        </w:rPr>
-        <w:lastRenderedPageBreak/>
-        <w:drawing>
-          <wp:inline distT="0" distB="0" distL="0" distR="0" wp14:anchorId="1F8C872F" wp14:editId="20B61319">
-            <wp:extent cx="4688840" cy="5230495"/>
-            <wp:effectExtent l="0" t="0" r="0" b="8255"/>
-            <wp:docPr id="2033231095" name="Obraz 10"/>
-            <wp:cNvGraphicFramePr>
-              <a:graphicFrameLocks xmlns:a="http://schemas.openxmlformats.org/drawingml/2006/main" noChangeAspect="1"/>
-            </wp:cNvGraphicFramePr>
-            <a:graphic xmlns:a="http://schemas.openxmlformats.org/drawingml/2006/main">
-              <a:graphicData uri="http://schemas.openxmlformats.org/drawingml/2006/picture">
-                <pic:pic xmlns:pic="http://schemas.openxmlformats.org/drawingml/2006/picture">
-                  <pic:nvPicPr>
-                    <pic:cNvPr id="0" name="Picture 18"/>
-                    <pic:cNvPicPr>
-                      <a:picLocks noChangeAspect="1" noChangeArrowheads="1"/>
-                    </pic:cNvPicPr>
-                  </pic:nvPicPr>
-                  <pic:blipFill>
-                    <a:blip r:embed="rId40">
-                      <a:extLst>
-                        <a:ext uri="{28A0092B-C50C-407E-A947-70E740481C1C}">
-                          <a14:useLocalDpi xmlns:a14="http://schemas.microsoft.com/office/drawing/2010/main" val="0"/>
-                        </a:ext>
-                      </a:extLst>
-                    </a:blip>
-                    <a:srcRect/>
-                    <a:stretch>
-                      <a:fillRect/>
-                    </a:stretch>
-                  </pic:blipFill>
-                  <pic:spPr bwMode="auto">
-                    <a:xfrm>
-                      <a:off x="0" y="0"/>
-                      <a:ext cx="4688840" cy="5230495"/>
-                    </a:xfrm>
-                    <a:prstGeom prst="rect">
-                      <a:avLst/>
-                    </a:prstGeom>
-                    <a:noFill/>
-                    <a:ln>
-                      <a:noFill/>
-                    </a:ln>
-                  </pic:spPr>
-                </pic:pic>
-              </a:graphicData>
-            </a:graphic>
-          </wp:inline>
-        </w:drawing>
-      </w:r>
-    </w:p>
-    <w:p>
-      <w:pPr>
-        <w:rPr>
-          <w:rFonts w:ascii="Courier New" w:hAnsi="Courier New" w:cs="Courier New"/>
-        </w:rPr>
-      </w:pPr>
-    </w:p>
-    <w:p>
-      <w:pPr>
-        <w:rPr>
-          <w:rFonts w:ascii="Courier New" w:hAnsi="Courier New" w:cs="Courier New"/>
-        </w:rPr>
-      </w:pPr>
-      <w:r>
-        <w:rPr>
-          <w:rFonts w:ascii="Courier New" w:hAnsi="Courier New" w:cs="Courier New"/>
-        </w:rPr>
-        <w:t># Część e: Zapisanie oczyszczonego zbioru danych</w:t>
-      </w:r>
-    </w:p>
-    <w:p>
-      <w:pPr>
-        <w:rPr>
-          <w:rFonts w:ascii="Courier New" w:hAnsi="Courier New" w:cs="Courier New"/>
-          <w:lang w:val="en-US"/>
-        </w:rPr>
-      </w:pPr>
-      <w:r>
-        <w:rPr>
-          <w:rFonts w:ascii="Courier New" w:hAnsi="Courier New" w:cs="Courier New"/>
-          <w:lang w:val="en-US"/>
-        </w:rPr>
-        <w:t>write.csv(</w:t>
-      </w:r>
-      <w:proofErr w:type="spellStart"/>
-      <w:r>
-        <w:rPr>
-          <w:rFonts w:ascii="Courier New" w:hAnsi="Courier New" w:cs="Courier New"/>
-          <w:lang w:val="en-US"/>
-        </w:rPr>
-        <w:t>cleaned_wine_data</w:t>
-      </w:r>
-      <w:proofErr w:type="spellEnd"/>
-      <w:r>
-        <w:rPr>
-          <w:rFonts w:ascii="Courier New" w:hAnsi="Courier New" w:cs="Courier New"/>
-          <w:lang w:val="en-US"/>
-        </w:rPr>
-        <w:t xml:space="preserve">, "cleaned_wine_data.csv", </w:t>
+        <w:t># e) Zapis zmodyfikowanego zbioru danych do pliku</w:t>
+      </w:r>
+    </w:p>
+    <w:p>
+      <w:pPr>
+        <w:rPr>
+          <w:rFonts w:ascii="Courier New" w:hAnsi="Courier New" w:cs="Courier New"/>
+          <w:lang w:val="en-US"/>
+        </w:rPr>
+      </w:pPr>
+      <w:r>
+        <w:rPr>
+          <w:rFonts w:ascii="Courier New" w:hAnsi="Courier New" w:cs="Courier New"/>
+          <w:lang w:val="en-US"/>
+        </w:rPr>
+        <w:t xml:space="preserve">write.csv(wine, "wine_cleaned.csv", </w:t>
       </w:r>
       <w:proofErr w:type="spellStart"/>
       <w:r>
@@ -7628,114 +7234,9 @@
           <w:rFonts w:ascii="Courier New" w:hAnsi="Courier New" w:cs="Courier New"/>
           <w:lang w:val="en-US"/>
         </w:rPr>
-        <w:t xml:space="preserve"> = FALSE)</w:t>
-      </w:r>
-    </w:p>
-    <w:p>
-      <w:pPr>
-        <w:rPr>
-          <w:rFonts w:ascii="Courier New" w:hAnsi="Courier New" w:cs="Courier New"/>
-          <w:lang w:val="en-US"/>
-        </w:rPr>
-      </w:pPr>
-    </w:p>
-    <w:p>
-      <w:pPr>
-        <w:rPr>
-          <w:rFonts w:ascii="Courier New" w:hAnsi="Courier New" w:cs="Courier New"/>
-        </w:rPr>
-      </w:pPr>
-      <w:r>
-        <w:rPr>
-          <w:rFonts w:ascii="Courier New" w:hAnsi="Courier New" w:cs="Courier New"/>
-        </w:rPr>
-        <w:t># Wynik</w:t>
-      </w:r>
-    </w:p>
-    <w:p>
-      <w:pPr>
-        <w:rPr>
-          <w:rFonts w:ascii="Courier New" w:hAnsi="Courier New" w:cs="Courier New"/>
-        </w:rPr>
-      </w:pPr>
-      <w:r>
-        <w:rPr>
-          <w:rFonts w:ascii="Courier New" w:hAnsi="Courier New" w:cs="Courier New"/>
-        </w:rPr>
-        <w:t>list("</w:t>
-      </w:r>
-      <w:proofErr w:type="spellStart"/>
-      <w:r>
-        <w:rPr>
-          <w:rFonts w:ascii="Courier New" w:hAnsi="Courier New" w:cs="Courier New"/>
-        </w:rPr>
-        <w:t>oryginalne_wykresy</w:t>
-      </w:r>
-      <w:proofErr w:type="spellEnd"/>
-      <w:r>
-        <w:rPr>
-          <w:rFonts w:ascii="Courier New" w:hAnsi="Courier New" w:cs="Courier New"/>
-        </w:rPr>
-        <w:t xml:space="preserve">" = </w:t>
-      </w:r>
-      <w:proofErr w:type="spellStart"/>
-      <w:r>
-        <w:rPr>
-          <w:rFonts w:ascii="Courier New" w:hAnsi="Courier New" w:cs="Courier New"/>
-        </w:rPr>
-        <w:t>plots</w:t>
-      </w:r>
-      <w:proofErr w:type="spellEnd"/>
-      <w:r>
-        <w:rPr>
-          <w:rFonts w:ascii="Courier New" w:hAnsi="Courier New" w:cs="Courier New"/>
-        </w:rPr>
-        <w:t>, "</w:t>
-      </w:r>
-      <w:proofErr w:type="spellStart"/>
-      <w:r>
-        <w:rPr>
-          <w:rFonts w:ascii="Courier New" w:hAnsi="Courier New" w:cs="Courier New"/>
-        </w:rPr>
-        <w:t>oczyszczone_wykresy</w:t>
-      </w:r>
-      <w:proofErr w:type="spellEnd"/>
-      <w:r>
-        <w:rPr>
-          <w:rFonts w:ascii="Courier New" w:hAnsi="Courier New" w:cs="Courier New"/>
-        </w:rPr>
-        <w:t xml:space="preserve">" = </w:t>
-      </w:r>
-      <w:proofErr w:type="spellStart"/>
-      <w:r>
-        <w:rPr>
-          <w:rFonts w:ascii="Courier New" w:hAnsi="Courier New" w:cs="Courier New"/>
-        </w:rPr>
-        <w:t>cleaned_plots</w:t>
-      </w:r>
-      <w:proofErr w:type="spellEnd"/>
-      <w:r>
-        <w:rPr>
-          <w:rFonts w:ascii="Courier New" w:hAnsi="Courier New" w:cs="Courier New"/>
-        </w:rPr>
-        <w:t>, "</w:t>
-      </w:r>
-      <w:proofErr w:type="spellStart"/>
-      <w:r>
-        <w:rPr>
-          <w:rFonts w:ascii="Courier New" w:hAnsi="Courier New" w:cs="Courier New"/>
-        </w:rPr>
-        <w:t>plik_z_oczyszczonymi_danymi</w:t>
-      </w:r>
-      <w:proofErr w:type="spellEnd"/>
-      <w:r>
-        <w:rPr>
-          <w:rFonts w:ascii="Courier New" w:hAnsi="Courier New" w:cs="Courier New"/>
-        </w:rPr>
-        <w:t>" = "cleaned_wine_data.csv")</w:t>
-      </w:r>
-    </w:p>
-    <w:p/>
+        <w:t>=FALSE)</w:t>
+      </w:r>
+    </w:p>
     <w:sectPr>
       <w:pgSz w:w="11906" w:h="16838"/>
       <w:pgMar w:top="1417" w:right="1417" w:bottom="1417" w:left="1417" w:header="708" w:footer="708" w:gutter="0"/>

</xml_diff>